<commit_message>
worked on video script
</commit_message>
<xml_diff>
--- a/Video/VideoScript.docx
+++ b/Video/VideoScript.docx
@@ -4,79 +4,26 @@
   <w:body>
     <w:p>
       <w:pPr>
-        <w:tabs>
-          <w:tab w:val="left" w:pos="567"/>
-        </w:tabs>
         <w:rPr>
           <w:rFonts w:cs="Arial"/>
           <w:b/>
           <w:sz w:val="28"/>
-          <w:lang w:val="en-GB"/>
+          <w:lang w:val="en-US"/>
         </w:rPr>
       </w:pPr>
     </w:p>
     <w:p>
       <w:pPr>
-        <w:tabs>
-          <w:tab w:val="left" w:pos="567"/>
-        </w:tabs>
         <w:rPr>
           <w:rFonts w:cs="Arial"/>
           <w:b/>
           <w:sz w:val="28"/>
-          <w:lang w:val="en-GB"/>
+          <w:lang w:val="en-US"/>
         </w:rPr>
       </w:pPr>
     </w:p>
     <w:p>
       <w:pPr>
-        <w:tabs>
-          <w:tab w:val="left" w:pos="567"/>
-        </w:tabs>
-        <w:rPr>
-          <w:rFonts w:cs="Arial"/>
-          <w:b/>
-          <w:color w:val="000000" w:themeColor="text1"/>
-          <w:sz w:val="28"/>
-          <w:szCs w:val="28"/>
-          <w:lang w:val="en-GB"/>
-        </w:rPr>
-      </w:pPr>
-      <w:r>
-        <w:rPr>
-          <w:rFonts w:cs="Arial"/>
-          <w:b/>
-          <w:color w:val="000000" w:themeColor="text1"/>
-          <w:sz w:val="28"/>
-          <w:szCs w:val="28"/>
-          <w:lang w:val="en-GB"/>
-        </w:rPr>
-        <w:t>ET.PM4 – Video Presentation</w:t>
-      </w:r>
-      <w:r>
-        <w:rPr>
-          <w:rFonts w:cs="Arial"/>
-          <w:b/>
-          <w:color w:val="000000" w:themeColor="text1"/>
-          <w:sz w:val="28"/>
-          <w:szCs w:val="28"/>
-          <w:lang w:val="en-GB"/>
-        </w:rPr>
-        <w:t xml:space="preserve"> Script (Template)</w:t>
-      </w:r>
-    </w:p>
-    <w:p>
-      <w:pPr>
-        <w:spacing w:after="120"/>
-        <w:rPr>
-          <w:sz w:val="20"/>
-          <w:lang w:val="en-US"/>
-        </w:rPr>
-      </w:pPr>
-    </w:p>
-    <w:p>
-      <w:pPr>
-        <w:spacing w:after="120"/>
         <w:rPr>
           <w:rFonts w:cs="Arial"/>
           <w:b/>
@@ -97,973 +44,6 @@
           <w:shd w:val="clear" w:color="auto" w:fill="FFFFFF"/>
           <w:lang w:val="en-US"/>
         </w:rPr>
-        <w:t>1. Plan your script</w:t>
-      </w:r>
-    </w:p>
-    <w:p>
-      <w:pPr>
-        <w:spacing w:after="120"/>
-        <w:rPr>
-          <w:rFonts w:cs="Arial"/>
-          <w:sz w:val="24"/>
-          <w:szCs w:val="24"/>
-          <w:shd w:val="clear" w:color="auto" w:fill="FFFFFF"/>
-          <w:lang w:val="en-US"/>
-        </w:rPr>
-      </w:pPr>
-      <w:r>
-        <w:rPr>
-          <w:rFonts w:cs="Arial"/>
-          <w:sz w:val="24"/>
-          <w:szCs w:val="24"/>
-          <w:shd w:val="clear" w:color="auto" w:fill="FFFFFF"/>
-          <w:lang w:val="en-US"/>
-        </w:rPr>
-        <w:t>A video script is the blueprint and foundation for your video</w:t>
-      </w:r>
-      <w:r>
-        <w:rPr>
-          <w:rFonts w:cs="Arial"/>
-          <w:sz w:val="24"/>
-          <w:szCs w:val="24"/>
-          <w:shd w:val="clear" w:color="auto" w:fill="FFFFFF"/>
-          <w:lang w:val="en-US"/>
-        </w:rPr>
-        <w:t xml:space="preserve"> presentation</w:t>
-      </w:r>
-      <w:r>
-        <w:rPr>
-          <w:rFonts w:cs="Arial"/>
-          <w:sz w:val="24"/>
-          <w:szCs w:val="24"/>
-          <w:shd w:val="clear" w:color="auto" w:fill="FFFFFF"/>
-          <w:lang w:val="en-US"/>
-        </w:rPr>
-        <w:t xml:space="preserve">. It’s a chronological run-down of scenes, </w:t>
-      </w:r>
-      <w:proofErr w:type="gramStart"/>
-      <w:r>
-        <w:rPr>
-          <w:rFonts w:cs="Arial"/>
-          <w:sz w:val="24"/>
-          <w:szCs w:val="24"/>
-          <w:shd w:val="clear" w:color="auto" w:fill="FFFFFF"/>
-          <w:lang w:val="en-US"/>
-        </w:rPr>
-        <w:t>action</w:t>
-      </w:r>
-      <w:proofErr w:type="gramEnd"/>
-      <w:r>
-        <w:rPr>
-          <w:rFonts w:cs="Arial"/>
-          <w:sz w:val="24"/>
-          <w:szCs w:val="24"/>
-          <w:shd w:val="clear" w:color="auto" w:fill="FFFFFF"/>
-          <w:lang w:val="en-US"/>
-        </w:rPr>
-        <w:t xml:space="preserve"> and dialogue that you want to include in your video presentation.</w:t>
-      </w:r>
-    </w:p>
-    <w:p>
-      <w:pPr>
-        <w:spacing w:after="120"/>
-        <w:rPr>
-          <w:rFonts w:cs="Arial"/>
-          <w:sz w:val="24"/>
-          <w:szCs w:val="24"/>
-          <w:shd w:val="clear" w:color="auto" w:fill="FFFFFF"/>
-          <w:lang w:val="en-US"/>
-        </w:rPr>
-      </w:pPr>
-      <w:r>
-        <w:rPr>
-          <w:rFonts w:cs="Arial"/>
-          <w:sz w:val="24"/>
-          <w:szCs w:val="24"/>
-          <w:shd w:val="clear" w:color="auto" w:fill="FFFFFF"/>
-          <w:lang w:val="en-US"/>
-        </w:rPr>
-        <w:t xml:space="preserve">As with anything creative, it’s imperative that you have a basic idea of what you are hoping to create. Failing to plan at the script stage could lead to unexpected costs further down the line. If you come across any problems at the script stage, you can easily tweak and change and even start again. However, if those changes need to be made once the video has been recorded, illustrated, </w:t>
-      </w:r>
-      <w:proofErr w:type="gramStart"/>
-      <w:r>
-        <w:rPr>
-          <w:rFonts w:cs="Arial"/>
-          <w:sz w:val="24"/>
-          <w:szCs w:val="24"/>
-          <w:shd w:val="clear" w:color="auto" w:fill="FFFFFF"/>
-          <w:lang w:val="en-US"/>
-        </w:rPr>
-        <w:t>animated</w:t>
-      </w:r>
-      <w:proofErr w:type="gramEnd"/>
-      <w:r>
-        <w:rPr>
-          <w:rFonts w:cs="Arial"/>
-          <w:sz w:val="24"/>
-          <w:szCs w:val="24"/>
-          <w:shd w:val="clear" w:color="auto" w:fill="FFFFFF"/>
-          <w:lang w:val="en-US"/>
-        </w:rPr>
-        <w:t xml:space="preserve"> or recorded, then you could incur further costs.</w:t>
-      </w:r>
-    </w:p>
-    <w:p>
-      <w:pPr>
-        <w:spacing w:after="120"/>
-        <w:rPr>
-          <w:rFonts w:cs="Arial"/>
-          <w:color w:val="666666"/>
-          <w:sz w:val="24"/>
-          <w:szCs w:val="24"/>
-          <w:shd w:val="clear" w:color="auto" w:fill="FFFFFF"/>
-          <w:lang w:val="en-US"/>
-        </w:rPr>
-      </w:pPr>
-    </w:p>
-    <w:p>
-      <w:pPr>
-        <w:spacing w:after="120"/>
-        <w:rPr>
-          <w:rFonts w:cs="Arial"/>
-          <w:b/>
-          <w:bCs/>
-          <w:sz w:val="24"/>
-          <w:szCs w:val="24"/>
-          <w:shd w:val="clear" w:color="auto" w:fill="FFFFFF"/>
-          <w:lang w:val="en-US"/>
-        </w:rPr>
-      </w:pPr>
-      <w:r>
-        <w:rPr>
-          <w:rFonts w:cs="Arial"/>
-          <w:b/>
-          <w:bCs/>
-          <w:sz w:val="24"/>
-          <w:szCs w:val="24"/>
-          <w:shd w:val="clear" w:color="auto" w:fill="FFFFFF"/>
-          <w:lang w:val="en-US"/>
-        </w:rPr>
-        <w:t>2. Focus on the product</w:t>
-      </w:r>
-      <w:r>
-        <w:rPr>
-          <w:rFonts w:cs="Arial"/>
-          <w:b/>
-          <w:bCs/>
-          <w:sz w:val="24"/>
-          <w:szCs w:val="24"/>
-          <w:shd w:val="clear" w:color="auto" w:fill="FFFFFF"/>
-          <w:lang w:val="en-US"/>
-        </w:rPr>
-        <w:t xml:space="preserve"> (i.e. radar sensor)</w:t>
-      </w:r>
-    </w:p>
-    <w:p>
-      <w:pPr>
-        <w:pStyle w:val="Heading3"/>
-        <w:numPr>
-          <w:ilvl w:val="0"/>
-          <w:numId w:val="14"/>
-        </w:numPr>
-        <w:shd w:val="clear" w:color="auto" w:fill="FFFFFF"/>
-        <w:spacing w:before="120" w:after="120"/>
-        <w:ind w:left="714" w:hanging="357"/>
-        <w:rPr>
-          <w:rFonts w:ascii="Arial" w:eastAsia="Times New Roman" w:hAnsi="Arial" w:cs="Arial"/>
-          <w:color w:val="auto"/>
-          <w:shd w:val="clear" w:color="auto" w:fill="FFFFFF"/>
-          <w:lang w:val="en-US"/>
-        </w:rPr>
-      </w:pPr>
-      <w:r>
-        <w:rPr>
-          <w:rFonts w:ascii="Arial" w:eastAsia="Times New Roman" w:hAnsi="Arial" w:cs="Arial"/>
-          <w:color w:val="auto"/>
-          <w:shd w:val="clear" w:color="auto" w:fill="FFFFFF"/>
-          <w:lang w:val="en-US"/>
-        </w:rPr>
-        <w:t xml:space="preserve">Describe the product: </w:t>
-      </w:r>
-      <w:proofErr w:type="gramStart"/>
-      <w:r>
-        <w:rPr>
-          <w:rFonts w:ascii="Arial" w:hAnsi="Arial" w:cs="Arial"/>
-          <w:color w:val="auto"/>
-          <w:shd w:val="clear" w:color="auto" w:fill="FFFFFF"/>
-          <w:lang w:val="en-US"/>
-        </w:rPr>
-        <w:t>Provide an introduction to</w:t>
-      </w:r>
-      <w:proofErr w:type="gramEnd"/>
-      <w:r>
-        <w:rPr>
-          <w:rFonts w:ascii="Arial" w:hAnsi="Arial" w:cs="Arial"/>
-          <w:color w:val="auto"/>
-          <w:shd w:val="clear" w:color="auto" w:fill="FFFFFF"/>
-          <w:lang w:val="en-US"/>
-        </w:rPr>
-        <w:t xml:space="preserve"> what your product does — but keep it brief.</w:t>
-      </w:r>
-    </w:p>
-    <w:p>
-      <w:pPr>
-        <w:pStyle w:val="Heading3"/>
-        <w:numPr>
-          <w:ilvl w:val="0"/>
-          <w:numId w:val="14"/>
-        </w:numPr>
-        <w:shd w:val="clear" w:color="auto" w:fill="FFFFFF"/>
-        <w:spacing w:before="120" w:after="120"/>
-        <w:ind w:left="714" w:hanging="357"/>
-        <w:rPr>
-          <w:rFonts w:ascii="Arial" w:eastAsia="Times New Roman" w:hAnsi="Arial" w:cs="Arial"/>
-          <w:b/>
-          <w:bCs/>
-          <w:color w:val="auto"/>
-          <w:shd w:val="clear" w:color="auto" w:fill="FFFFFF"/>
-          <w:lang w:val="en-US"/>
-        </w:rPr>
-      </w:pPr>
-      <w:r>
-        <w:rPr>
-          <w:rFonts w:ascii="Arial" w:eastAsia="Times New Roman" w:hAnsi="Arial" w:cs="Arial"/>
-          <w:color w:val="auto"/>
-          <w:shd w:val="clear" w:color="auto" w:fill="FFFFFF"/>
-          <w:lang w:val="en-US"/>
-        </w:rPr>
-        <w:t xml:space="preserve">Provide a solution: </w:t>
-      </w:r>
-      <w:r>
-        <w:rPr>
-          <w:rFonts w:ascii="Arial" w:hAnsi="Arial" w:cs="Arial"/>
-          <w:color w:val="auto"/>
-          <w:shd w:val="clear" w:color="auto" w:fill="FFFFFF"/>
-          <w:lang w:val="en-US"/>
-        </w:rPr>
-        <w:t>While it can be tempting to focus exclusively on features, be sure to call out the problem(s) that your product can solve</w:t>
-      </w:r>
-      <w:r>
-        <w:rPr>
-          <w:rFonts w:ascii="Arial" w:hAnsi="Arial" w:cs="Arial"/>
-          <w:color w:val="auto"/>
-          <w:shd w:val="clear" w:color="auto" w:fill="FFFFFF"/>
-          <w:lang w:val="en-US"/>
-        </w:rPr>
-        <w:t>.</w:t>
-      </w:r>
-    </w:p>
-    <w:p>
-      <w:pPr>
-        <w:pStyle w:val="Heading3"/>
-        <w:numPr>
-          <w:ilvl w:val="0"/>
-          <w:numId w:val="14"/>
-        </w:numPr>
-        <w:shd w:val="clear" w:color="auto" w:fill="FFFFFF"/>
-        <w:spacing w:before="120" w:after="120"/>
-        <w:ind w:left="714" w:hanging="357"/>
-        <w:rPr>
-          <w:rFonts w:ascii="Arial" w:hAnsi="Arial" w:cs="Arial"/>
-          <w:color w:val="auto"/>
-          <w:shd w:val="clear" w:color="auto" w:fill="FFFFFF"/>
-          <w:lang w:val="en-US"/>
-        </w:rPr>
-      </w:pPr>
-      <w:r>
-        <w:rPr>
-          <w:rFonts w:ascii="Arial" w:eastAsia="Times New Roman" w:hAnsi="Arial" w:cs="Arial"/>
-          <w:color w:val="auto"/>
-          <w:shd w:val="clear" w:color="auto" w:fill="FFFFFF"/>
-          <w:lang w:val="en-US"/>
-        </w:rPr>
-        <w:t xml:space="preserve">Show how the product works: </w:t>
-      </w:r>
-      <w:r>
-        <w:rPr>
-          <w:rFonts w:ascii="Arial" w:hAnsi="Arial" w:cs="Arial"/>
-          <w:color w:val="auto"/>
-          <w:shd w:val="clear" w:color="auto" w:fill="FFFFFF"/>
-          <w:lang w:val="en-US"/>
-        </w:rPr>
-        <w:t>Demonstrate the product in action. Remember not to go into too much detail. A video presentation doesn’t necessarily need to show all the features/aspects of a product.</w:t>
-      </w:r>
-    </w:p>
-    <w:p>
-      <w:pPr>
-        <w:spacing w:after="120"/>
-        <w:rPr>
-          <w:rFonts w:cs="Arial"/>
-          <w:color w:val="666666"/>
-          <w:sz w:val="24"/>
-          <w:szCs w:val="24"/>
-          <w:shd w:val="clear" w:color="auto" w:fill="FFFFFF"/>
-          <w:lang w:val="en-US"/>
-        </w:rPr>
-      </w:pPr>
-    </w:p>
-    <w:p>
-      <w:pPr>
-        <w:spacing w:after="120"/>
-        <w:rPr>
-          <w:rFonts w:cs="Arial"/>
-          <w:b/>
-          <w:bCs/>
-          <w:sz w:val="24"/>
-          <w:szCs w:val="24"/>
-          <w:shd w:val="clear" w:color="auto" w:fill="FFFFFF"/>
-          <w:lang w:val="en-US"/>
-        </w:rPr>
-      </w:pPr>
-      <w:r>
-        <w:rPr>
-          <w:rFonts w:cs="Arial"/>
-          <w:b/>
-          <w:bCs/>
-          <w:sz w:val="24"/>
-          <w:szCs w:val="24"/>
-          <w:shd w:val="clear" w:color="auto" w:fill="FFFFFF"/>
-          <w:lang w:val="en-US"/>
-        </w:rPr>
-        <w:t>3</w:t>
-      </w:r>
-      <w:r>
-        <w:rPr>
-          <w:rFonts w:cs="Arial"/>
-          <w:b/>
-          <w:bCs/>
-          <w:sz w:val="24"/>
-          <w:szCs w:val="24"/>
-          <w:shd w:val="clear" w:color="auto" w:fill="FFFFFF"/>
-          <w:lang w:val="en-US"/>
-        </w:rPr>
-        <w:t>. Divide your content into static slides</w:t>
-      </w:r>
-      <w:r>
-        <w:rPr>
-          <w:rFonts w:cs="Arial"/>
-          <w:b/>
-          <w:bCs/>
-          <w:sz w:val="24"/>
-          <w:szCs w:val="24"/>
-          <w:shd w:val="clear" w:color="auto" w:fill="FFFFFF"/>
-          <w:lang w:val="en-US"/>
-        </w:rPr>
-        <w:t xml:space="preserve"> and video</w:t>
-      </w:r>
-    </w:p>
-    <w:p>
-      <w:pPr>
-        <w:spacing w:after="120"/>
-        <w:rPr>
-          <w:rFonts w:cs="Arial"/>
-          <w:sz w:val="24"/>
-          <w:szCs w:val="24"/>
-          <w:shd w:val="clear" w:color="auto" w:fill="FFFFFF"/>
-          <w:lang w:val="en-US"/>
-        </w:rPr>
-      </w:pPr>
-      <w:r>
-        <w:rPr>
-          <w:rFonts w:cs="Arial"/>
-          <w:sz w:val="24"/>
-          <w:szCs w:val="24"/>
-          <w:shd w:val="clear" w:color="auto" w:fill="FFFFFF"/>
-          <w:lang w:val="en-US"/>
-        </w:rPr>
-        <w:t xml:space="preserve">When you have prepared the content, decide which data to present on slides or in video. When it comes to the results of research or some figures and statistics, it is more convenient to display such information on a chart or diagram and show it on a slide. If you want your audience to listen to some part of your speech very attentively without being distracted by any visuals, just tell this part of the story in your </w:t>
-      </w:r>
-      <w:proofErr w:type="gramStart"/>
-      <w:r>
-        <w:rPr>
-          <w:rFonts w:cs="Arial"/>
-          <w:sz w:val="24"/>
-          <w:szCs w:val="24"/>
-          <w:shd w:val="clear" w:color="auto" w:fill="FFFFFF"/>
-          <w:lang w:val="en-US"/>
-        </w:rPr>
-        <w:t>video</w:t>
-      </w:r>
-      <w:proofErr w:type="gramEnd"/>
-      <w:r>
-        <w:rPr>
-          <w:rFonts w:cs="Arial"/>
-          <w:sz w:val="24"/>
-          <w:szCs w:val="24"/>
-          <w:shd w:val="clear" w:color="auto" w:fill="FFFFFF"/>
-          <w:lang w:val="en-US"/>
-        </w:rPr>
-        <w:t xml:space="preserve"> and then show it in </w:t>
-      </w:r>
-      <w:r>
-        <w:rPr>
-          <w:rFonts w:cs="Arial"/>
-          <w:sz w:val="24"/>
-          <w:szCs w:val="24"/>
-          <w:shd w:val="clear" w:color="auto" w:fill="FFFFFF"/>
-          <w:lang w:val="en-US"/>
-        </w:rPr>
-        <w:t>full screen</w:t>
-      </w:r>
-      <w:r>
-        <w:rPr>
-          <w:rFonts w:cs="Arial"/>
-          <w:sz w:val="24"/>
-          <w:szCs w:val="24"/>
-          <w:shd w:val="clear" w:color="auto" w:fill="FFFFFF"/>
-          <w:lang w:val="en-US"/>
-        </w:rPr>
-        <w:t xml:space="preserve"> mode.</w:t>
-      </w:r>
-    </w:p>
-    <w:p>
-      <w:pPr>
-        <w:spacing w:after="120"/>
-        <w:rPr>
-          <w:rFonts w:cs="Arial"/>
-          <w:sz w:val="24"/>
-          <w:szCs w:val="24"/>
-          <w:shd w:val="clear" w:color="auto" w:fill="FFFFFF"/>
-          <w:lang w:val="en-US"/>
-        </w:rPr>
-      </w:pPr>
-      <w:r>
-        <w:rPr>
-          <w:rFonts w:cs="Arial"/>
-          <w:sz w:val="24"/>
-          <w:szCs w:val="24"/>
-          <w:shd w:val="clear" w:color="auto" w:fill="FFFFFF"/>
-          <w:lang w:val="en-US"/>
-        </w:rPr>
-        <w:t>Tip: You can accompany some of your PowerPoint slides with an audio narration instead of a video. For example, if your slide contains an infographic or a large diagram, you may describe your data using a voiceover.</w:t>
-      </w:r>
-    </w:p>
-    <w:p>
-      <w:pPr>
-        <w:spacing w:after="120"/>
-        <w:rPr>
-          <w:rFonts w:cs="Arial"/>
-          <w:color w:val="666666"/>
-          <w:sz w:val="24"/>
-          <w:szCs w:val="24"/>
-          <w:shd w:val="clear" w:color="auto" w:fill="FFFFFF"/>
-          <w:lang w:val="en-US"/>
-        </w:rPr>
-      </w:pPr>
-    </w:p>
-    <w:p>
-      <w:pPr>
-        <w:rPr>
-          <w:rFonts w:cs="Arial"/>
-          <w:sz w:val="24"/>
-          <w:szCs w:val="24"/>
-          <w:shd w:val="clear" w:color="auto" w:fill="FFFFFF"/>
-          <w:lang w:val="en-US"/>
-        </w:rPr>
-      </w:pPr>
-      <w:r>
-        <w:rPr>
-          <w:rFonts w:cs="Arial"/>
-          <w:b/>
-          <w:bCs/>
-          <w:sz w:val="24"/>
-          <w:szCs w:val="24"/>
-          <w:shd w:val="clear" w:color="auto" w:fill="FFFFFF"/>
-          <w:lang w:val="en-US"/>
-        </w:rPr>
-        <w:t>4</w:t>
-      </w:r>
-      <w:r>
-        <w:rPr>
-          <w:rFonts w:cs="Arial"/>
-          <w:b/>
-          <w:bCs/>
-          <w:sz w:val="24"/>
-          <w:szCs w:val="24"/>
-          <w:shd w:val="clear" w:color="auto" w:fill="FFFFFF"/>
-          <w:lang w:val="en-US"/>
-        </w:rPr>
-        <w:t>. Tweak</w:t>
-      </w:r>
-      <w:r>
-        <w:rPr>
-          <w:rFonts w:cs="Arial"/>
-          <w:b/>
-          <w:bCs/>
-          <w:sz w:val="24"/>
-          <w:szCs w:val="24"/>
-          <w:shd w:val="clear" w:color="auto" w:fill="FFFFFF"/>
-          <w:lang w:val="en-US"/>
-        </w:rPr>
-        <w:t xml:space="preserve"> </w:t>
-      </w:r>
-      <w:r>
-        <w:rPr>
-          <w:rFonts w:cs="Arial"/>
-          <w:b/>
-          <w:bCs/>
-          <w:sz w:val="24"/>
-          <w:szCs w:val="24"/>
-          <w:shd w:val="clear" w:color="auto" w:fill="FFFFFF"/>
-          <w:lang w:val="en-US"/>
-        </w:rPr>
-        <w:t xml:space="preserve">and </w:t>
-      </w:r>
-      <w:r>
-        <w:rPr>
-          <w:rFonts w:cs="Arial"/>
-          <w:b/>
-          <w:bCs/>
-          <w:sz w:val="24"/>
-          <w:szCs w:val="24"/>
-          <w:shd w:val="clear" w:color="auto" w:fill="FFFFFF"/>
-          <w:lang w:val="en-US"/>
-        </w:rPr>
-        <w:t>c</w:t>
-      </w:r>
-      <w:r>
-        <w:rPr>
-          <w:rFonts w:cs="Arial"/>
-          <w:b/>
-          <w:bCs/>
-          <w:sz w:val="24"/>
-          <w:szCs w:val="24"/>
-          <w:shd w:val="clear" w:color="auto" w:fill="FFFFFF"/>
-          <w:lang w:val="en-US"/>
-        </w:rPr>
-        <w:t xml:space="preserve">heck </w:t>
-      </w:r>
-      <w:r>
-        <w:rPr>
-          <w:rFonts w:cs="Arial"/>
-          <w:b/>
-          <w:bCs/>
-          <w:sz w:val="24"/>
-          <w:szCs w:val="24"/>
-          <w:shd w:val="clear" w:color="auto" w:fill="FFFFFF"/>
-          <w:lang w:val="en-US"/>
-        </w:rPr>
-        <w:t>a</w:t>
-      </w:r>
-      <w:r>
-        <w:rPr>
-          <w:rFonts w:cs="Arial"/>
-          <w:b/>
-          <w:bCs/>
-          <w:sz w:val="24"/>
-          <w:szCs w:val="24"/>
-          <w:shd w:val="clear" w:color="auto" w:fill="FFFFFF"/>
-          <w:lang w:val="en-US"/>
-        </w:rPr>
-        <w:t xml:space="preserve">gainst </w:t>
-      </w:r>
-      <w:r>
-        <w:rPr>
-          <w:rFonts w:cs="Arial"/>
-          <w:b/>
-          <w:bCs/>
-          <w:sz w:val="24"/>
-          <w:szCs w:val="24"/>
-          <w:shd w:val="clear" w:color="auto" w:fill="FFFFFF"/>
-          <w:lang w:val="en-US"/>
-        </w:rPr>
-        <w:t>y</w:t>
-      </w:r>
-      <w:r>
-        <w:rPr>
-          <w:rFonts w:cs="Arial"/>
-          <w:b/>
-          <w:bCs/>
-          <w:sz w:val="24"/>
-          <w:szCs w:val="24"/>
-          <w:shd w:val="clear" w:color="auto" w:fill="FFFFFF"/>
-          <w:lang w:val="en-US"/>
-        </w:rPr>
-        <w:t xml:space="preserve">our </w:t>
-      </w:r>
-      <w:r>
-        <w:rPr>
-          <w:rFonts w:cs="Arial"/>
-          <w:b/>
-          <w:bCs/>
-          <w:sz w:val="24"/>
-          <w:szCs w:val="24"/>
-          <w:shd w:val="clear" w:color="auto" w:fill="FFFFFF"/>
-          <w:lang w:val="en-US"/>
-        </w:rPr>
-        <w:t>b</w:t>
-      </w:r>
-      <w:r>
-        <w:rPr>
-          <w:rFonts w:cs="Arial"/>
-          <w:b/>
-          <w:bCs/>
-          <w:sz w:val="24"/>
-          <w:szCs w:val="24"/>
-          <w:shd w:val="clear" w:color="auto" w:fill="FFFFFF"/>
-          <w:lang w:val="en-US"/>
-        </w:rPr>
-        <w:t>rief</w:t>
-      </w:r>
-    </w:p>
-    <w:p>
-      <w:pPr>
-        <w:pStyle w:val="NormalWeb"/>
-        <w:shd w:val="clear" w:color="auto" w:fill="FFFFFF"/>
-        <w:spacing w:before="150" w:beforeAutospacing="0" w:after="150" w:afterAutospacing="0"/>
-        <w:rPr>
-          <w:rFonts w:ascii="Arial" w:hAnsi="Arial" w:cs="Arial"/>
-          <w:lang w:val="en-US"/>
-        </w:rPr>
-      </w:pPr>
-      <w:r>
-        <w:rPr>
-          <w:rFonts w:ascii="Arial" w:hAnsi="Arial" w:cs="Arial"/>
-          <w:lang w:val="en-US"/>
-        </w:rPr>
-        <w:t xml:space="preserve">You'll undoubtedly have several rounds of revisions to go through with any video script. That's just the nature of </w:t>
-      </w:r>
-      <w:r>
-        <w:rPr>
-          <w:rFonts w:ascii="Arial" w:hAnsi="Arial" w:cs="Arial"/>
-          <w:lang w:val="en-US"/>
-        </w:rPr>
-        <w:t>producing</w:t>
-      </w:r>
-      <w:r>
-        <w:rPr>
-          <w:rFonts w:ascii="Arial" w:hAnsi="Arial" w:cs="Arial"/>
-          <w:lang w:val="en-US"/>
-        </w:rPr>
-        <w:t xml:space="preserve"> video</w:t>
-      </w:r>
-      <w:r>
-        <w:rPr>
-          <w:rFonts w:ascii="Arial" w:hAnsi="Arial" w:cs="Arial"/>
-          <w:lang w:val="en-US"/>
-        </w:rPr>
-        <w:t xml:space="preserve"> presentations.</w:t>
-      </w:r>
-    </w:p>
-    <w:p>
-      <w:pPr>
-        <w:pStyle w:val="NormalWeb"/>
-        <w:shd w:val="clear" w:color="auto" w:fill="FFFFFF"/>
-        <w:spacing w:before="150" w:beforeAutospacing="0" w:after="150" w:afterAutospacing="0"/>
-        <w:rPr>
-          <w:rFonts w:ascii="Arial" w:hAnsi="Arial" w:cs="Arial"/>
-          <w:lang w:val="en-US"/>
-        </w:rPr>
-      </w:pPr>
-      <w:r>
-        <w:rPr>
-          <w:rFonts w:ascii="Arial" w:hAnsi="Arial" w:cs="Arial"/>
-          <w:lang w:val="en-US"/>
-        </w:rPr>
-        <w:t>Ask yourself these questions:</w:t>
-      </w:r>
-    </w:p>
-    <w:p>
-      <w:pPr>
-        <w:numPr>
-          <w:ilvl w:val="0"/>
-          <w:numId w:val="16"/>
-        </w:numPr>
-        <w:shd w:val="clear" w:color="auto" w:fill="FFFFFF"/>
-        <w:spacing w:before="100" w:beforeAutospacing="1" w:after="100" w:afterAutospacing="1"/>
-        <w:ind w:left="0" w:firstLine="0"/>
-        <w:rPr>
-          <w:rFonts w:cs="Arial"/>
-          <w:lang w:val="en-US"/>
-        </w:rPr>
-      </w:pPr>
-      <w:r>
-        <w:rPr>
-          <w:rFonts w:cs="Arial"/>
-          <w:lang w:val="en-US"/>
-        </w:rPr>
-        <w:t>Is this script likely to achieve its objectives?</w:t>
-      </w:r>
-    </w:p>
-    <w:p>
-      <w:pPr>
-        <w:numPr>
-          <w:ilvl w:val="0"/>
-          <w:numId w:val="16"/>
-        </w:numPr>
-        <w:shd w:val="clear" w:color="auto" w:fill="FFFFFF"/>
-        <w:spacing w:before="100" w:beforeAutospacing="1" w:after="100" w:afterAutospacing="1"/>
-        <w:ind w:left="0" w:firstLine="0"/>
-        <w:rPr>
-          <w:rFonts w:cs="Arial"/>
-          <w:lang w:val="en-US"/>
-        </w:rPr>
-      </w:pPr>
-      <w:r>
-        <w:rPr>
-          <w:rFonts w:cs="Arial"/>
-          <w:lang w:val="en-US"/>
-        </w:rPr>
-        <w:t>Is it written in a way that will resonate with my audience?</w:t>
-      </w:r>
-    </w:p>
-    <w:p>
-      <w:pPr>
-        <w:numPr>
-          <w:ilvl w:val="0"/>
-          <w:numId w:val="16"/>
-        </w:numPr>
-        <w:shd w:val="clear" w:color="auto" w:fill="FFFFFF"/>
-        <w:spacing w:before="100" w:beforeAutospacing="1" w:after="100" w:afterAutospacing="1"/>
-        <w:ind w:left="0" w:firstLine="0"/>
-        <w:rPr>
-          <w:rFonts w:cs="Arial"/>
-          <w:lang w:val="en-US"/>
-        </w:rPr>
-      </w:pPr>
-      <w:r>
-        <w:rPr>
-          <w:rFonts w:cs="Arial"/>
-          <w:lang w:val="en-US"/>
-        </w:rPr>
-        <w:t>Does it communicate the core message(s)</w:t>
-      </w:r>
-      <w:r>
-        <w:rPr>
-          <w:rFonts w:cs="Arial"/>
-          <w:lang w:val="en-US"/>
-        </w:rPr>
-        <w:t xml:space="preserve"> of the project</w:t>
-      </w:r>
-      <w:r>
-        <w:rPr>
-          <w:rFonts w:cs="Arial"/>
-          <w:lang w:val="en-US"/>
-        </w:rPr>
-        <w:t>?</w:t>
-      </w:r>
-    </w:p>
-    <w:p>
-      <w:pPr>
-        <w:numPr>
-          <w:ilvl w:val="0"/>
-          <w:numId w:val="16"/>
-        </w:numPr>
-        <w:shd w:val="clear" w:color="auto" w:fill="FFFFFF"/>
-        <w:spacing w:before="100" w:beforeAutospacing="1" w:after="100" w:afterAutospacing="1"/>
-        <w:ind w:left="0" w:firstLine="0"/>
-        <w:rPr>
-          <w:rFonts w:cs="Arial"/>
-          <w:lang w:val="en-US"/>
-        </w:rPr>
-      </w:pPr>
-      <w:r>
-        <w:rPr>
-          <w:rFonts w:cs="Arial"/>
-          <w:lang w:val="en-US"/>
-        </w:rPr>
-        <w:t>Does it tell an engaging story with a logical flow?</w:t>
-      </w:r>
-    </w:p>
-    <w:p>
-      <w:pPr>
-        <w:numPr>
-          <w:ilvl w:val="0"/>
-          <w:numId w:val="16"/>
-        </w:numPr>
-        <w:shd w:val="clear" w:color="auto" w:fill="FFFFFF"/>
-        <w:spacing w:before="100" w:beforeAutospacing="1" w:after="100" w:afterAutospacing="1"/>
-        <w:ind w:left="0" w:firstLine="0"/>
-        <w:rPr>
-          <w:rFonts w:cs="Arial"/>
-          <w:lang w:val="en-US"/>
-        </w:rPr>
-      </w:pPr>
-      <w:r>
-        <w:rPr>
-          <w:rFonts w:cs="Arial"/>
-          <w:lang w:val="en-US"/>
-        </w:rPr>
-        <w:t xml:space="preserve">Does it use an effective mix of sound, </w:t>
-      </w:r>
-      <w:proofErr w:type="gramStart"/>
-      <w:r>
-        <w:rPr>
-          <w:rFonts w:cs="Arial"/>
-          <w:lang w:val="en-US"/>
-        </w:rPr>
-        <w:t>images</w:t>
-      </w:r>
-      <w:proofErr w:type="gramEnd"/>
-      <w:r>
-        <w:rPr>
-          <w:rFonts w:cs="Arial"/>
-          <w:lang w:val="en-US"/>
-        </w:rPr>
-        <w:t xml:space="preserve"> and video?</w:t>
-      </w:r>
-    </w:p>
-    <w:p>
-      <w:pPr>
-        <w:numPr>
-          <w:ilvl w:val="0"/>
-          <w:numId w:val="16"/>
-        </w:numPr>
-        <w:shd w:val="clear" w:color="auto" w:fill="FFFFFF"/>
-        <w:spacing w:before="100" w:beforeAutospacing="1" w:after="100" w:afterAutospacing="1"/>
-        <w:ind w:left="0" w:firstLine="0"/>
-        <w:rPr>
-          <w:rFonts w:cs="Arial"/>
-          <w:lang w:val="en-US"/>
-        </w:rPr>
-      </w:pPr>
-      <w:r>
-        <w:rPr>
-          <w:rFonts w:cs="Arial"/>
-          <w:lang w:val="en-US"/>
-        </w:rPr>
-        <w:t>Is it no more complex than it needs to be?</w:t>
-      </w:r>
-    </w:p>
-    <w:p>
-      <w:pPr>
-        <w:spacing w:after="120"/>
-        <w:rPr>
-          <w:rFonts w:cs="Arial"/>
-          <w:color w:val="666666"/>
-          <w:sz w:val="24"/>
-          <w:szCs w:val="24"/>
-          <w:shd w:val="clear" w:color="auto" w:fill="FFFFFF"/>
-          <w:lang w:val="en-US"/>
-        </w:rPr>
-      </w:pPr>
-    </w:p>
-    <w:p>
-      <w:pPr>
-        <w:spacing w:after="120"/>
-        <w:rPr>
-          <w:rFonts w:cs="Arial"/>
-          <w:color w:val="666666"/>
-          <w:sz w:val="24"/>
-          <w:szCs w:val="24"/>
-          <w:shd w:val="clear" w:color="auto" w:fill="FFFFFF"/>
-          <w:lang w:val="en-US"/>
-        </w:rPr>
-      </w:pPr>
-    </w:p>
-    <w:p>
-      <w:pPr>
-        <w:rPr>
-          <w:rFonts w:cs="Arial"/>
-          <w:sz w:val="24"/>
-          <w:szCs w:val="24"/>
-          <w:shd w:val="clear" w:color="auto" w:fill="FFFFFF"/>
-          <w:lang w:val="en-US"/>
-        </w:rPr>
-      </w:pPr>
-      <w:r>
-        <w:rPr>
-          <w:rFonts w:cs="Arial"/>
-          <w:b/>
-          <w:bCs/>
-          <w:sz w:val="24"/>
-          <w:szCs w:val="24"/>
-          <w:shd w:val="clear" w:color="auto" w:fill="FFFFFF"/>
-          <w:lang w:val="en-US"/>
-        </w:rPr>
-        <w:t xml:space="preserve">5. </w:t>
-      </w:r>
-      <w:r>
-        <w:rPr>
-          <w:rFonts w:cs="Arial"/>
-          <w:b/>
-          <w:bCs/>
-          <w:sz w:val="24"/>
-          <w:szCs w:val="24"/>
-          <w:shd w:val="clear" w:color="auto" w:fill="FFFFFF"/>
-          <w:lang w:val="en-US"/>
-        </w:rPr>
-        <w:t>Exercise</w:t>
-      </w:r>
-      <w:r>
-        <w:rPr>
-          <w:rFonts w:cs="Arial"/>
-          <w:sz w:val="24"/>
-          <w:szCs w:val="24"/>
-          <w:shd w:val="clear" w:color="auto" w:fill="FFFFFF"/>
-          <w:lang w:val="en-US"/>
-        </w:rPr>
-        <w:t xml:space="preserve">: </w:t>
-      </w:r>
-      <w:proofErr w:type="spellStart"/>
-      <w:r>
-        <w:rPr>
-          <w:rFonts w:cs="Arial"/>
-          <w:sz w:val="24"/>
-          <w:szCs w:val="24"/>
-          <w:shd w:val="clear" w:color="auto" w:fill="FFFFFF"/>
-          <w:lang w:val="en-US"/>
-        </w:rPr>
-        <w:t>Analyse</w:t>
-      </w:r>
-      <w:proofErr w:type="spellEnd"/>
-      <w:r>
-        <w:rPr>
-          <w:rFonts w:cs="Arial"/>
-          <w:sz w:val="24"/>
-          <w:szCs w:val="24"/>
-          <w:shd w:val="clear" w:color="auto" w:fill="FFFFFF"/>
-          <w:lang w:val="en-US"/>
-        </w:rPr>
-        <w:t xml:space="preserve"> the video “Monitoring of Building Constructions with Passive RFID Technology” by describing the first few scenes with the template below.</w:t>
-      </w:r>
-    </w:p>
-    <w:p>
-      <w:pPr>
-        <w:rPr>
-          <w:rFonts w:cs="Arial"/>
-          <w:sz w:val="24"/>
-          <w:szCs w:val="24"/>
-          <w:shd w:val="clear" w:color="auto" w:fill="FFFFFF"/>
-          <w:lang w:val="en-US"/>
-        </w:rPr>
-      </w:pPr>
-    </w:p>
-    <w:p>
-      <w:pPr>
-        <w:rPr>
-          <w:rFonts w:cs="Arial"/>
-          <w:b/>
-          <w:bCs/>
-          <w:sz w:val="24"/>
-          <w:szCs w:val="24"/>
-          <w:shd w:val="clear" w:color="auto" w:fill="FFFFFF"/>
-          <w:lang w:val="en-US"/>
-        </w:rPr>
-      </w:pPr>
-    </w:p>
-    <w:p>
-      <w:pPr>
-        <w:rPr>
-          <w:rFonts w:cs="Arial"/>
-          <w:b/>
-          <w:bCs/>
-          <w:sz w:val="24"/>
-          <w:szCs w:val="24"/>
-          <w:shd w:val="clear" w:color="auto" w:fill="FFFFFF"/>
-          <w:lang w:val="en-US"/>
-        </w:rPr>
-      </w:pPr>
-      <w:r>
-        <w:rPr>
-          <w:rFonts w:cs="Arial"/>
-          <w:b/>
-          <w:bCs/>
-          <w:sz w:val="24"/>
-          <w:szCs w:val="24"/>
-          <w:shd w:val="clear" w:color="auto" w:fill="FFFFFF"/>
-          <w:lang w:val="en-US"/>
-        </w:rPr>
         <w:t>Template for video script:</w:t>
       </w:r>
     </w:p>
@@ -1076,7 +56,7 @@
           <w:rFonts w:cs="Arial"/>
           <w:b/>
           <w:sz w:val="28"/>
-          <w:lang w:val="en-GB"/>
+          <w:lang w:val="en-US"/>
         </w:rPr>
       </w:pPr>
     </w:p>
@@ -1104,6 +84,7 @@
                 <w:bCs/>
                 <w:sz w:val="24"/>
                 <w:szCs w:val="24"/>
+                <w:lang w:val="en-US"/>
               </w:rPr>
             </w:pPr>
             <w:r>
@@ -1113,6 +94,7 @@
                 <w:bCs/>
                 <w:sz w:val="24"/>
                 <w:szCs w:val="24"/>
+                <w:lang w:val="en-US"/>
               </w:rPr>
               <w:t>Text/Voiceover</w:t>
             </w:r>
@@ -1130,6 +112,7 @@
                 <w:bCs/>
                 <w:sz w:val="24"/>
                 <w:szCs w:val="24"/>
+                <w:lang w:val="en-US"/>
               </w:rPr>
             </w:pPr>
             <w:r>
@@ -1139,6 +122,7 @@
                 <w:bCs/>
                 <w:sz w:val="24"/>
                 <w:szCs w:val="24"/>
+                <w:lang w:val="en-US"/>
               </w:rPr>
               <w:t>Action on screen</w:t>
             </w:r>
@@ -1156,6 +140,7 @@
                 <w:bCs/>
                 <w:sz w:val="24"/>
                 <w:szCs w:val="24"/>
+                <w:lang w:val="en-US"/>
               </w:rPr>
             </w:pPr>
             <w:r>
@@ -1165,6 +150,7 @@
                 <w:bCs/>
                 <w:sz w:val="24"/>
                 <w:szCs w:val="24"/>
+                <w:lang w:val="en-US"/>
               </w:rPr>
               <w:t>Time</w:t>
             </w:r>
@@ -1184,9 +170,9 @@
                 <w:iCs/>
                 <w:sz w:val="24"/>
                 <w:szCs w:val="24"/>
+                <w:lang w:val="en-US"/>
               </w:rPr>
             </w:pPr>
-            <w:proofErr w:type="spellStart"/>
             <w:r>
               <w:rPr>
                 <w:rFonts w:ascii="Arial" w:hAnsi="Arial" w:cs="Arial"/>
@@ -1194,10 +180,10 @@
                 <w:iCs/>
                 <w:sz w:val="24"/>
                 <w:szCs w:val="24"/>
+                <w:lang w:val="en-US"/>
               </w:rPr>
               <w:t>none</w:t>
             </w:r>
-            <w:proofErr w:type="spellEnd"/>
           </w:p>
         </w:tc>
         <w:tc>
@@ -1221,16 +207,25 @@
                 <w:szCs w:val="24"/>
                 <w:lang w:val="en-US"/>
               </w:rPr>
-              <w:t xml:space="preserve">-Title: </w:t>
-            </w:r>
-            <w:r>
-              <w:rPr>
-                <w:rFonts w:ascii="Arial" w:hAnsi="Arial" w:cs="Arial"/>
-                <w:sz w:val="24"/>
-                <w:szCs w:val="24"/>
-                <w:lang w:val="en-US"/>
-              </w:rPr>
-              <w:t>“</w:t>
+              <w:t>-Title</w:t>
+            </w:r>
+            <w:r>
+              <w:rPr>
+                <w:rFonts w:ascii="Arial" w:hAnsi="Arial" w:cs="Arial"/>
+                <w:sz w:val="24"/>
+                <w:szCs w:val="24"/>
+                <w:lang w:val="en-US"/>
+              </w:rPr>
+              <w:t xml:space="preserve"> slide</w:t>
+            </w:r>
+            <w:r>
+              <w:rPr>
+                <w:rFonts w:ascii="Arial" w:hAnsi="Arial" w:cs="Arial"/>
+                <w:sz w:val="24"/>
+                <w:szCs w:val="24"/>
+                <w:lang w:val="en-US"/>
+              </w:rPr>
+              <w:t>: “</w:t>
             </w:r>
             <w:r>
               <w:rPr>
@@ -1304,6 +299,7 @@
                 <w:iCs/>
                 <w:sz w:val="24"/>
                 <w:szCs w:val="24"/>
+                <w:lang w:val="en-US"/>
               </w:rPr>
             </w:pPr>
             <w:r>
@@ -1313,6 +309,7 @@
                 <w:iCs/>
                 <w:sz w:val="24"/>
                 <w:szCs w:val="24"/>
+                <w:lang w:val="en-US"/>
               </w:rPr>
               <w:t>0:00-0:05</w:t>
             </w:r>
@@ -1349,13 +346,10 @@
           </w:p>
           <w:p>
             <w:pPr>
-              <w:pStyle w:val="ListParagraph"/>
-              <w:numPr>
-                <w:ilvl w:val="0"/>
-                <w:numId w:val="12"/>
-              </w:numPr>
-              <w:rPr>
-                <w:rFonts w:ascii="Arial" w:hAnsi="Arial" w:cs="Arial"/>
+              <w:rPr>
+                <w:rFonts w:ascii="Arial" w:hAnsi="Arial" w:cs="Arial"/>
+                <w:i/>
+                <w:iCs/>
                 <w:sz w:val="24"/>
                 <w:szCs w:val="24"/>
                 <w:lang w:val="en-US"/>
@@ -1364,11 +358,127 @@
             <w:r>
               <w:rPr>
                 <w:rFonts w:ascii="Arial" w:hAnsi="Arial" w:cs="Arial"/>
-                <w:sz w:val="24"/>
-                <w:szCs w:val="24"/>
-                <w:lang w:val="en-US"/>
-              </w:rPr>
-              <w:t>Speed detection</w:t>
+                <w:i/>
+                <w:iCs/>
+                <w:sz w:val="24"/>
+                <w:szCs w:val="24"/>
+                <w:lang w:val="en-US"/>
+              </w:rPr>
+              <w:t xml:space="preserve">Our Doppler radar product is designed to measure the speed of a hockey puck with </w:t>
+            </w:r>
+            <w:r>
+              <w:rPr>
+                <w:rFonts w:ascii="Arial" w:hAnsi="Arial" w:cs="Arial"/>
+                <w:i/>
+                <w:iCs/>
+                <w:sz w:val="24"/>
+                <w:szCs w:val="24"/>
+                <w:lang w:val="en-US"/>
+              </w:rPr>
+              <w:t>high</w:t>
+            </w:r>
+            <w:r>
+              <w:rPr>
+                <w:rFonts w:ascii="Arial" w:hAnsi="Arial" w:cs="Arial"/>
+                <w:i/>
+                <w:iCs/>
+                <w:sz w:val="24"/>
+                <w:szCs w:val="24"/>
+                <w:lang w:val="en-US"/>
+              </w:rPr>
+              <w:t xml:space="preserve"> accuracy. With this product, you can get real-time data on the speed of the puck a</w:t>
+            </w:r>
+            <w:r>
+              <w:rPr>
+                <w:rFonts w:ascii="Arial" w:hAnsi="Arial" w:cs="Arial"/>
+                <w:i/>
+                <w:iCs/>
+                <w:sz w:val="24"/>
+                <w:szCs w:val="24"/>
+                <w:lang w:val="en-US"/>
+              </w:rPr>
+              <w:t>s you are shooting it</w:t>
+            </w:r>
+            <w:r>
+              <w:rPr>
+                <w:rFonts w:ascii="Arial" w:hAnsi="Arial" w:cs="Arial"/>
+                <w:i/>
+                <w:iCs/>
+                <w:sz w:val="24"/>
+                <w:szCs w:val="24"/>
+                <w:lang w:val="en-US"/>
+              </w:rPr>
+              <w:t>.</w:t>
+            </w:r>
+          </w:p>
+        </w:tc>
+        <w:tc>
+          <w:tcPr>
+            <w:tcW w:w="4772" w:type="dxa"/>
+          </w:tcPr>
+          <w:p>
+            <w:pPr>
+              <w:rPr>
+                <w:rFonts w:ascii="Arial" w:hAnsi="Arial" w:cs="Arial"/>
+                <w:sz w:val="24"/>
+                <w:szCs w:val="24"/>
+                <w:lang w:val="en-US"/>
+              </w:rPr>
+            </w:pPr>
+            <w:r>
+              <w:rPr>
+                <w:rFonts w:ascii="Arial" w:hAnsi="Arial" w:cs="Arial"/>
+                <w:sz w:val="24"/>
+                <w:szCs w:val="24"/>
+                <w:lang w:val="en-US"/>
+              </w:rPr>
+              <w:t>Suitable environment, for example Ice rink</w:t>
+            </w:r>
+            <w:r>
+              <w:rPr>
+                <w:rFonts w:ascii="Arial" w:hAnsi="Arial" w:cs="Arial"/>
+                <w:sz w:val="24"/>
+                <w:szCs w:val="24"/>
+                <w:lang w:val="en-US"/>
+              </w:rPr>
+              <w:t>.</w:t>
+            </w:r>
+          </w:p>
+          <w:p>
+            <w:pPr>
+              <w:rPr>
+                <w:rFonts w:ascii="Arial" w:hAnsi="Arial" w:cs="Arial"/>
+                <w:sz w:val="24"/>
+                <w:szCs w:val="24"/>
+                <w:lang w:val="en-US"/>
+              </w:rPr>
+            </w:pPr>
+            <w:r>
+              <w:rPr>
+                <w:rFonts w:ascii="Arial" w:hAnsi="Arial" w:cs="Arial"/>
+                <w:sz w:val="24"/>
+                <w:szCs w:val="24"/>
+                <w:lang w:val="en-US"/>
+              </w:rPr>
+              <w:t xml:space="preserve">Slide with </w:t>
+            </w:r>
+            <w:r>
+              <w:rPr>
+                <w:rFonts w:ascii="Arial" w:hAnsi="Arial" w:cs="Arial"/>
+                <w:sz w:val="24"/>
+                <w:szCs w:val="24"/>
+                <w:lang w:val="en-US"/>
+              </w:rPr>
+              <w:t>bullet points</w:t>
+            </w:r>
+            <w:r>
+              <w:rPr>
+                <w:rFonts w:ascii="Arial" w:hAnsi="Arial" w:cs="Arial"/>
+                <w:sz w:val="24"/>
+                <w:szCs w:val="24"/>
+                <w:lang w:val="en-US"/>
+              </w:rPr>
+              <w:t>:</w:t>
             </w:r>
           </w:p>
           <w:p>
@@ -1392,16 +502,16 @@
                 <w:szCs w:val="24"/>
                 <w:lang w:val="en-US"/>
               </w:rPr>
-              <w:t>Up to 200km/h</w:t>
+              <w:t>Speed detection</w:t>
             </w:r>
           </w:p>
-        </w:tc>
-        <w:tc>
-          <w:tcPr>
-            <w:tcW w:w="4772" w:type="dxa"/>
-          </w:tcPr>
           <w:p>
             <w:pPr>
+              <w:pStyle w:val="ListParagraph"/>
+              <w:numPr>
+                <w:ilvl w:val="0"/>
+                <w:numId w:val="12"/>
+              </w:numPr>
               <w:rPr>
                 <w:rFonts w:ascii="Arial" w:hAnsi="Arial" w:cs="Arial"/>
                 <w:sz w:val="24"/>
@@ -1416,8 +526,42 @@
                 <w:szCs w:val="24"/>
                 <w:lang w:val="en-US"/>
               </w:rPr>
-              <w:t>Claudio is shooting a puck</w:t>
-            </w:r>
+              <w:t>Up to 200km/h</w:t>
+            </w:r>
+          </w:p>
+          <w:p>
+            <w:pPr>
+              <w:pStyle w:val="ListParagraph"/>
+              <w:numPr>
+                <w:ilvl w:val="0"/>
+                <w:numId w:val="12"/>
+              </w:numPr>
+              <w:rPr>
+                <w:rFonts w:ascii="Arial" w:hAnsi="Arial" w:cs="Arial"/>
+                <w:sz w:val="24"/>
+                <w:szCs w:val="24"/>
+                <w:lang w:val="en-US"/>
+              </w:rPr>
+            </w:pPr>
+            <w:r>
+              <w:rPr>
+                <w:rFonts w:ascii="Arial" w:hAnsi="Arial" w:cs="Arial"/>
+                <w:sz w:val="24"/>
+                <w:szCs w:val="24"/>
+                <w:lang w:val="en-US"/>
+              </w:rPr>
+              <w:t>Accuracy of ±0.3km/h</w:t>
+            </w:r>
+          </w:p>
+          <w:p>
+            <w:pPr>
+              <w:rPr>
+                <w:rFonts w:ascii="Arial" w:hAnsi="Arial" w:cs="Arial"/>
+                <w:sz w:val="24"/>
+                <w:szCs w:val="24"/>
+                <w:lang w:val="en-US"/>
+              </w:rPr>
+            </w:pPr>
           </w:p>
         </w:tc>
         <w:tc>
@@ -1454,6 +598,8 @@
             <w:pPr>
               <w:rPr>
                 <w:rFonts w:ascii="Arial" w:hAnsi="Arial" w:cs="Arial"/>
+                <w:i/>
+                <w:iCs/>
                 <w:sz w:val="24"/>
                 <w:szCs w:val="24"/>
                 <w:lang w:val="en-US"/>
@@ -1481,6 +627,15 @@
                 <w:szCs w:val="24"/>
                 <w:lang w:val="en-US"/>
               </w:rPr>
+              <w:t xml:space="preserve">Explain the how the device is set up and which buttons to press. </w:t>
+            </w:r>
+            <w:r>
+              <w:rPr>
+                <w:rFonts w:ascii="Arial" w:hAnsi="Arial" w:cs="Arial"/>
+                <w:sz w:val="24"/>
+                <w:szCs w:val="24"/>
+                <w:lang w:val="en-US"/>
+              </w:rPr>
               <w:t xml:space="preserve">Diagram of </w:t>
             </w:r>
             <w:r>
@@ -1516,6 +671,15 @@
                 <w:lang w:val="en-US"/>
               </w:rPr>
             </w:pPr>
+            <w:r>
+              <w:rPr>
+                <w:rFonts w:ascii="Arial" w:hAnsi="Arial" w:cs="Arial"/>
+                <w:sz w:val="24"/>
+                <w:szCs w:val="24"/>
+                <w:lang w:val="en-US"/>
+              </w:rPr>
+              <w:t>0:13-0:33</w:t>
+            </w:r>
           </w:p>
         </w:tc>
       </w:tr>
@@ -1533,6 +697,138 @@
                 <w:lang w:val="en-US"/>
               </w:rPr>
             </w:pPr>
+            <w:r>
+              <w:rPr>
+                <w:rFonts w:ascii="Arial" w:hAnsi="Arial" w:cs="Arial"/>
+                <w:i/>
+                <w:iCs/>
+                <w:sz w:val="24"/>
+                <w:szCs w:val="24"/>
+                <w:lang w:val="en-US"/>
+              </w:rPr>
+              <w:t xml:space="preserve">Using the product is easy. Simply place it on the side of the rink, point it towards the area where the puck is going to be, and turn it on. </w:t>
+            </w:r>
+            <w:r>
+              <w:rPr>
+                <w:rFonts w:ascii="Arial" w:hAnsi="Arial" w:cs="Arial"/>
+                <w:i/>
+                <w:iCs/>
+                <w:sz w:val="24"/>
+                <w:szCs w:val="24"/>
+                <w:lang w:val="en-US"/>
+              </w:rPr>
+              <w:t>Pressing the “start” button will</w:t>
+            </w:r>
+            <w:r>
+              <w:rPr>
+                <w:rFonts w:ascii="Arial" w:hAnsi="Arial" w:cs="Arial"/>
+                <w:i/>
+                <w:iCs/>
+                <w:sz w:val="24"/>
+                <w:szCs w:val="24"/>
+                <w:lang w:val="en-US"/>
+              </w:rPr>
+              <w:t xml:space="preserve"> then start </w:t>
+            </w:r>
+            <w:r>
+              <w:rPr>
+                <w:rFonts w:ascii="Arial" w:hAnsi="Arial" w:cs="Arial"/>
+                <w:i/>
+                <w:iCs/>
+                <w:sz w:val="24"/>
+                <w:szCs w:val="24"/>
+                <w:lang w:val="en-US"/>
+              </w:rPr>
+              <w:t>the measurement of</w:t>
+            </w:r>
+            <w:r>
+              <w:rPr>
+                <w:rFonts w:ascii="Arial" w:hAnsi="Arial" w:cs="Arial"/>
+                <w:i/>
+                <w:iCs/>
+                <w:sz w:val="24"/>
+                <w:szCs w:val="24"/>
+                <w:lang w:val="en-US"/>
+              </w:rPr>
+              <w:t xml:space="preserve"> th</w:t>
+            </w:r>
+            <w:r>
+              <w:rPr>
+                <w:rFonts w:ascii="Arial" w:hAnsi="Arial" w:cs="Arial"/>
+                <w:i/>
+                <w:iCs/>
+                <w:sz w:val="24"/>
+                <w:szCs w:val="24"/>
+                <w:lang w:val="en-US"/>
+              </w:rPr>
+              <w:t xml:space="preserve">e </w:t>
+            </w:r>
+            <w:r>
+              <w:rPr>
+                <w:rFonts w:ascii="Arial" w:hAnsi="Arial" w:cs="Arial"/>
+                <w:i/>
+                <w:iCs/>
+                <w:sz w:val="24"/>
+                <w:szCs w:val="24"/>
+                <w:lang w:val="en-US"/>
+              </w:rPr>
+              <w:t>speed of the puck as it passes through</w:t>
+            </w:r>
+            <w:r>
+              <w:rPr>
+                <w:rFonts w:ascii="Arial" w:hAnsi="Arial" w:cs="Arial"/>
+                <w:i/>
+                <w:iCs/>
+                <w:sz w:val="24"/>
+                <w:szCs w:val="24"/>
+                <w:lang w:val="en-US"/>
+              </w:rPr>
+              <w:t xml:space="preserve"> the radar’s </w:t>
+            </w:r>
+            <w:r>
+              <w:rPr>
+                <w:rFonts w:ascii="Arial" w:hAnsi="Arial" w:cs="Arial"/>
+                <w:i/>
+                <w:iCs/>
+                <w:sz w:val="24"/>
+                <w:szCs w:val="24"/>
+                <w:lang w:val="en-US"/>
+              </w:rPr>
+              <w:t xml:space="preserve">field of </w:t>
+            </w:r>
+            <w:r>
+              <w:rPr>
+                <w:rFonts w:ascii="Arial" w:hAnsi="Arial" w:cs="Arial"/>
+                <w:i/>
+                <w:iCs/>
+                <w:sz w:val="24"/>
+                <w:szCs w:val="24"/>
+                <w:lang w:val="en-US"/>
+              </w:rPr>
+              <w:t>detection</w:t>
+            </w:r>
+            <w:r>
+              <w:rPr>
+                <w:rFonts w:ascii="Arial" w:hAnsi="Arial" w:cs="Arial"/>
+                <w:i/>
+                <w:iCs/>
+                <w:sz w:val="24"/>
+                <w:szCs w:val="24"/>
+                <w:lang w:val="en-US"/>
+              </w:rPr>
+              <w:t>.</w:t>
+            </w:r>
+            <w:r>
+              <w:rPr>
+                <w:rFonts w:ascii="Arial" w:hAnsi="Arial" w:cs="Arial"/>
+                <w:i/>
+                <w:iCs/>
+                <w:sz w:val="24"/>
+                <w:szCs w:val="24"/>
+                <w:lang w:val="en-US"/>
+              </w:rPr>
+              <w:t xml:space="preserve"> Finally, the speed will be displayed on the user interface.</w:t>
+            </w:r>
           </w:p>
         </w:tc>
         <w:tc>
@@ -1555,6 +851,33 @@
                 <w:szCs w:val="24"/>
                 <w:lang w:val="en-US"/>
               </w:rPr>
+              <w:t>Demonstration on</w:t>
+            </w:r>
+            <w:r>
+              <w:rPr>
+                <w:rFonts w:ascii="Arial" w:hAnsi="Arial" w:cs="Arial"/>
+                <w:sz w:val="24"/>
+                <w:szCs w:val="24"/>
+                <w:lang w:val="en-US"/>
+              </w:rPr>
+              <w:t xml:space="preserve"> how to use the product</w:t>
+            </w:r>
+            <w:r>
+              <w:rPr>
+                <w:rFonts w:ascii="Arial" w:hAnsi="Arial" w:cs="Arial"/>
+                <w:sz w:val="24"/>
+                <w:szCs w:val="24"/>
+                <w:lang w:val="en-US"/>
+              </w:rPr>
+              <w:t xml:space="preserve">: </w:t>
+            </w:r>
+            <w:r>
+              <w:rPr>
+                <w:rFonts w:ascii="Arial" w:hAnsi="Arial" w:cs="Arial"/>
+                <w:sz w:val="24"/>
+                <w:szCs w:val="24"/>
+                <w:lang w:val="en-US"/>
+              </w:rPr>
               <w:t xml:space="preserve">Video of GUI followed by vid of </w:t>
             </w:r>
             <w:r>
@@ -1583,6 +906,15 @@
                 <w:lang w:val="en-US"/>
               </w:rPr>
               <w:t>vid of GUI again</w:t>
+            </w:r>
+            <w:r>
+              <w:rPr>
+                <w:rFonts w:ascii="Arial" w:hAnsi="Arial" w:cs="Arial"/>
+                <w:sz w:val="24"/>
+                <w:szCs w:val="24"/>
+                <w:lang w:val="en-US"/>
+              </w:rPr>
+              <w:t xml:space="preserve"> </w:t>
             </w:r>
           </w:p>
         </w:tc>
@@ -1599,6 +931,15 @@
                 <w:lang w:val="en-US"/>
               </w:rPr>
             </w:pPr>
+            <w:r>
+              <w:rPr>
+                <w:rFonts w:ascii="Arial" w:hAnsi="Arial" w:cs="Arial"/>
+                <w:sz w:val="24"/>
+                <w:szCs w:val="24"/>
+                <w:lang w:val="en-US"/>
+              </w:rPr>
+              <w:t>0:34-1:15</w:t>
+            </w:r>
           </w:p>
         </w:tc>
       </w:tr>
@@ -1638,7 +979,7 @@
                 <w:szCs w:val="24"/>
                 <w:lang w:val="en-US"/>
               </w:rPr>
-              <w:t>hardware</w:t>
+              <w:t>Show product in action</w:t>
             </w:r>
           </w:p>
         </w:tc>
@@ -1655,6 +996,15 @@
                 <w:lang w:val="en-US"/>
               </w:rPr>
             </w:pPr>
+            <w:r>
+              <w:rPr>
+                <w:rFonts w:ascii="Arial" w:hAnsi="Arial" w:cs="Arial"/>
+                <w:sz w:val="24"/>
+                <w:szCs w:val="24"/>
+                <w:lang w:val="en-US"/>
+              </w:rPr>
+              <w:t>1:16-1:30</w:t>
+            </w:r>
           </w:p>
         </w:tc>
       </w:tr>
@@ -1675,6 +1025,15 @@
                 <w:lang w:val="en-US"/>
               </w:rPr>
             </w:pPr>
+            <w:r>
+              <w:rPr>
+                <w:rFonts w:ascii="Arial" w:hAnsi="Arial" w:cs="Arial"/>
+                <w:sz w:val="24"/>
+                <w:szCs w:val="24"/>
+                <w:lang w:val="en-US"/>
+              </w:rPr>
+              <w:t xml:space="preserve">The radar has various benefits. One of them is that is it can inform players and coaches about improvement in shooting speed. This can be crucial for choosing a stick or to check if shooting practice was effective. </w:t>
+            </w:r>
           </w:p>
         </w:tc>
         <w:tc>
@@ -1697,7 +1056,16 @@
                 <w:szCs w:val="24"/>
                 <w:lang w:val="en-US"/>
               </w:rPr>
-              <w:t>software</w:t>
+              <w:t>Benefits</w:t>
+            </w:r>
+            <w:r>
+              <w:rPr>
+                <w:rFonts w:ascii="Arial" w:hAnsi="Arial" w:cs="Arial"/>
+                <w:sz w:val="24"/>
+                <w:szCs w:val="24"/>
+                <w:lang w:val="en-US"/>
+              </w:rPr>
+              <w:t xml:space="preserve"> of using the product</w:t>
             </w:r>
           </w:p>
         </w:tc>
@@ -1714,6 +1082,15 @@
                 <w:lang w:val="en-US"/>
               </w:rPr>
             </w:pPr>
+            <w:r>
+              <w:rPr>
+                <w:rFonts w:ascii="Arial" w:hAnsi="Arial" w:cs="Arial"/>
+                <w:sz w:val="24"/>
+                <w:szCs w:val="24"/>
+                <w:lang w:val="en-US"/>
+              </w:rPr>
+              <w:t>1:31-1:50</w:t>
+            </w:r>
           </w:p>
         </w:tc>
       </w:tr>
@@ -1753,7 +1130,7 @@
                 <w:szCs w:val="24"/>
                 <w:lang w:val="en-US"/>
               </w:rPr>
-              <w:t>Final slide</w:t>
+              <w:t>Recap of key points</w:t>
             </w:r>
           </w:p>
         </w:tc>
@@ -1770,6 +1147,24 @@
                 <w:lang w:val="en-US"/>
               </w:rPr>
             </w:pPr>
+            <w:r>
+              <w:rPr>
+                <w:rFonts w:ascii="Arial" w:hAnsi="Arial" w:cs="Arial"/>
+                <w:sz w:val="24"/>
+                <w:szCs w:val="24"/>
+                <w:lang w:val="en-US"/>
+              </w:rPr>
+              <w:t>1:51-2:1</w:t>
+            </w:r>
+            <w:r>
+              <w:rPr>
+                <w:rFonts w:ascii="Arial" w:hAnsi="Arial" w:cs="Arial"/>
+                <w:sz w:val="24"/>
+                <w:szCs w:val="24"/>
+                <w:lang w:val="en-US"/>
+              </w:rPr>
+              <w:t>5</w:t>
+            </w:r>
           </w:p>
         </w:tc>
       </w:tr>
@@ -1787,6 +1182,15 @@
                 <w:lang w:val="en-US"/>
               </w:rPr>
             </w:pPr>
+            <w:r>
+              <w:rPr>
+                <w:rFonts w:ascii="Arial" w:hAnsi="Arial" w:cs="Arial"/>
+                <w:sz w:val="24"/>
+                <w:szCs w:val="24"/>
+                <w:lang w:val="en-US"/>
+              </w:rPr>
+              <w:t>Name, contact information</w:t>
+            </w:r>
           </w:p>
         </w:tc>
         <w:tc>
@@ -1802,6 +1206,15 @@
                 <w:lang w:val="en-US"/>
               </w:rPr>
             </w:pPr>
+            <w:r>
+              <w:rPr>
+                <w:rFonts w:ascii="Arial" w:hAnsi="Arial" w:cs="Arial"/>
+                <w:sz w:val="24"/>
+                <w:szCs w:val="24"/>
+                <w:lang w:val="en-US"/>
+              </w:rPr>
+              <w:t>Final slide</w:t>
+            </w:r>
           </w:p>
         </w:tc>
         <w:tc>
@@ -1817,386 +1230,747 @@
                 <w:lang w:val="en-US"/>
               </w:rPr>
             </w:pPr>
-          </w:p>
-        </w:tc>
-      </w:tr>
-      <w:tr>
-        <w:tc>
-          <w:tcPr>
-            <w:tcW w:w="3020" w:type="dxa"/>
-          </w:tcPr>
-          <w:p>
-            <w:pPr>
-              <w:rPr>
-                <w:rFonts w:ascii="Arial" w:hAnsi="Arial" w:cs="Arial"/>
-                <w:sz w:val="24"/>
-                <w:szCs w:val="24"/>
-                <w:lang w:val="en-US"/>
-              </w:rPr>
-            </w:pPr>
-          </w:p>
-        </w:tc>
-        <w:tc>
-          <w:tcPr>
-            <w:tcW w:w="4772" w:type="dxa"/>
-          </w:tcPr>
-          <w:p>
-            <w:pPr>
-              <w:rPr>
-                <w:rFonts w:ascii="Arial" w:hAnsi="Arial" w:cs="Arial"/>
-                <w:sz w:val="24"/>
-                <w:szCs w:val="24"/>
-                <w:lang w:val="en-US"/>
-              </w:rPr>
-            </w:pPr>
-          </w:p>
-        </w:tc>
-        <w:tc>
-          <w:tcPr>
-            <w:tcW w:w="1270" w:type="dxa"/>
-          </w:tcPr>
-          <w:p>
-            <w:pPr>
-              <w:rPr>
-                <w:rFonts w:ascii="Arial" w:hAnsi="Arial" w:cs="Arial"/>
-                <w:sz w:val="24"/>
-                <w:szCs w:val="24"/>
-                <w:lang w:val="en-US"/>
-              </w:rPr>
-            </w:pPr>
-          </w:p>
-        </w:tc>
-      </w:tr>
-      <w:tr>
-        <w:tc>
-          <w:tcPr>
-            <w:tcW w:w="3020" w:type="dxa"/>
-          </w:tcPr>
-          <w:p>
-            <w:pPr>
-              <w:rPr>
-                <w:rFonts w:ascii="Arial" w:hAnsi="Arial" w:cs="Arial"/>
-                <w:sz w:val="24"/>
-                <w:szCs w:val="24"/>
-                <w:lang w:val="en-US"/>
-              </w:rPr>
-            </w:pPr>
-          </w:p>
-        </w:tc>
-        <w:tc>
-          <w:tcPr>
-            <w:tcW w:w="4772" w:type="dxa"/>
-          </w:tcPr>
-          <w:p>
-            <w:pPr>
-              <w:rPr>
-                <w:rFonts w:ascii="Arial" w:hAnsi="Arial" w:cs="Arial"/>
-                <w:sz w:val="24"/>
-                <w:szCs w:val="24"/>
-                <w:lang w:val="en-US"/>
-              </w:rPr>
-            </w:pPr>
-          </w:p>
-        </w:tc>
-        <w:tc>
-          <w:tcPr>
-            <w:tcW w:w="1270" w:type="dxa"/>
-          </w:tcPr>
-          <w:p>
-            <w:pPr>
-              <w:rPr>
-                <w:rFonts w:ascii="Arial" w:hAnsi="Arial" w:cs="Arial"/>
-                <w:sz w:val="24"/>
-                <w:szCs w:val="24"/>
-                <w:lang w:val="en-US"/>
-              </w:rPr>
-            </w:pPr>
-          </w:p>
-        </w:tc>
-      </w:tr>
-      <w:tr>
-        <w:tc>
-          <w:tcPr>
-            <w:tcW w:w="3020" w:type="dxa"/>
-          </w:tcPr>
-          <w:p>
-            <w:pPr>
-              <w:rPr>
-                <w:rFonts w:ascii="Arial" w:hAnsi="Arial" w:cs="Arial"/>
-                <w:sz w:val="24"/>
-                <w:szCs w:val="24"/>
-                <w:lang w:val="en-US"/>
-              </w:rPr>
-            </w:pPr>
-          </w:p>
-        </w:tc>
-        <w:tc>
-          <w:tcPr>
-            <w:tcW w:w="4772" w:type="dxa"/>
-          </w:tcPr>
-          <w:p>
-            <w:pPr>
-              <w:rPr>
-                <w:rFonts w:ascii="Arial" w:hAnsi="Arial" w:cs="Arial"/>
-                <w:sz w:val="24"/>
-                <w:szCs w:val="24"/>
-                <w:lang w:val="en-US"/>
-              </w:rPr>
-            </w:pPr>
-          </w:p>
-        </w:tc>
-        <w:tc>
-          <w:tcPr>
-            <w:tcW w:w="1270" w:type="dxa"/>
-          </w:tcPr>
-          <w:p>
-            <w:pPr>
-              <w:rPr>
-                <w:rFonts w:ascii="Arial" w:hAnsi="Arial" w:cs="Arial"/>
-                <w:sz w:val="24"/>
-                <w:szCs w:val="24"/>
-                <w:lang w:val="en-US"/>
-              </w:rPr>
-            </w:pPr>
-          </w:p>
-        </w:tc>
-      </w:tr>
-      <w:tr>
-        <w:tc>
-          <w:tcPr>
-            <w:tcW w:w="3020" w:type="dxa"/>
-          </w:tcPr>
-          <w:p>
-            <w:pPr>
-              <w:rPr>
-                <w:rFonts w:ascii="Arial" w:hAnsi="Arial" w:cs="Arial"/>
-                <w:sz w:val="24"/>
-                <w:szCs w:val="24"/>
-                <w:lang w:val="en-US"/>
-              </w:rPr>
-            </w:pPr>
-          </w:p>
-        </w:tc>
-        <w:tc>
-          <w:tcPr>
-            <w:tcW w:w="4772" w:type="dxa"/>
-          </w:tcPr>
-          <w:p>
-            <w:pPr>
-              <w:rPr>
-                <w:rFonts w:ascii="Arial" w:hAnsi="Arial" w:cs="Arial"/>
-                <w:sz w:val="24"/>
-                <w:szCs w:val="24"/>
-                <w:lang w:val="en-US"/>
-              </w:rPr>
-            </w:pPr>
-          </w:p>
-        </w:tc>
-        <w:tc>
-          <w:tcPr>
-            <w:tcW w:w="1270" w:type="dxa"/>
-          </w:tcPr>
-          <w:p>
-            <w:pPr>
-              <w:rPr>
-                <w:rFonts w:ascii="Arial" w:hAnsi="Arial" w:cs="Arial"/>
-                <w:sz w:val="24"/>
-                <w:szCs w:val="24"/>
-                <w:lang w:val="en-US"/>
-              </w:rPr>
-            </w:pPr>
-          </w:p>
-        </w:tc>
-      </w:tr>
-      <w:tr>
-        <w:tc>
-          <w:tcPr>
-            <w:tcW w:w="3020" w:type="dxa"/>
-          </w:tcPr>
-          <w:p>
-            <w:pPr>
-              <w:rPr>
-                <w:rFonts w:ascii="Arial" w:hAnsi="Arial" w:cs="Arial"/>
-                <w:sz w:val="24"/>
-                <w:szCs w:val="24"/>
-                <w:lang w:val="en-US"/>
-              </w:rPr>
-            </w:pPr>
-          </w:p>
-        </w:tc>
-        <w:tc>
-          <w:tcPr>
-            <w:tcW w:w="4772" w:type="dxa"/>
-          </w:tcPr>
-          <w:p>
-            <w:pPr>
-              <w:rPr>
-                <w:rFonts w:ascii="Arial" w:hAnsi="Arial" w:cs="Arial"/>
-                <w:sz w:val="24"/>
-                <w:szCs w:val="24"/>
-                <w:lang w:val="en-US"/>
-              </w:rPr>
-            </w:pPr>
-          </w:p>
-        </w:tc>
-        <w:tc>
-          <w:tcPr>
-            <w:tcW w:w="1270" w:type="dxa"/>
-          </w:tcPr>
-          <w:p>
-            <w:pPr>
-              <w:rPr>
-                <w:rFonts w:ascii="Arial" w:hAnsi="Arial" w:cs="Arial"/>
-                <w:sz w:val="24"/>
-                <w:szCs w:val="24"/>
-                <w:lang w:val="en-US"/>
-              </w:rPr>
-            </w:pPr>
-          </w:p>
-        </w:tc>
-      </w:tr>
-      <w:tr>
-        <w:tc>
-          <w:tcPr>
-            <w:tcW w:w="3020" w:type="dxa"/>
-          </w:tcPr>
-          <w:p>
-            <w:pPr>
-              <w:rPr>
-                <w:rFonts w:ascii="Arial" w:hAnsi="Arial" w:cs="Arial"/>
-                <w:sz w:val="24"/>
-                <w:szCs w:val="24"/>
-                <w:lang w:val="en-US"/>
-              </w:rPr>
-            </w:pPr>
-          </w:p>
-        </w:tc>
-        <w:tc>
-          <w:tcPr>
-            <w:tcW w:w="4772" w:type="dxa"/>
-          </w:tcPr>
-          <w:p>
-            <w:pPr>
-              <w:rPr>
-                <w:rFonts w:ascii="Arial" w:hAnsi="Arial" w:cs="Arial"/>
-                <w:sz w:val="24"/>
-                <w:szCs w:val="24"/>
-                <w:lang w:val="en-US"/>
-              </w:rPr>
-            </w:pPr>
-          </w:p>
-        </w:tc>
-        <w:tc>
-          <w:tcPr>
-            <w:tcW w:w="1270" w:type="dxa"/>
-          </w:tcPr>
-          <w:p>
-            <w:pPr>
-              <w:rPr>
-                <w:rFonts w:ascii="Arial" w:hAnsi="Arial" w:cs="Arial"/>
-                <w:sz w:val="24"/>
-                <w:szCs w:val="24"/>
-                <w:lang w:val="en-US"/>
-              </w:rPr>
-            </w:pPr>
-          </w:p>
-        </w:tc>
-      </w:tr>
-      <w:tr>
-        <w:tc>
-          <w:tcPr>
-            <w:tcW w:w="3020" w:type="dxa"/>
-          </w:tcPr>
-          <w:p>
-            <w:pPr>
-              <w:rPr>
-                <w:rFonts w:ascii="Arial" w:hAnsi="Arial" w:cs="Arial"/>
-                <w:sz w:val="24"/>
-                <w:szCs w:val="24"/>
-                <w:lang w:val="en-US"/>
-              </w:rPr>
-            </w:pPr>
-          </w:p>
-        </w:tc>
-        <w:tc>
-          <w:tcPr>
-            <w:tcW w:w="4772" w:type="dxa"/>
-          </w:tcPr>
-          <w:p>
-            <w:pPr>
-              <w:rPr>
-                <w:rFonts w:ascii="Arial" w:hAnsi="Arial" w:cs="Arial"/>
-                <w:sz w:val="24"/>
-                <w:szCs w:val="24"/>
-                <w:lang w:val="en-US"/>
-              </w:rPr>
-            </w:pPr>
-          </w:p>
-        </w:tc>
-        <w:tc>
-          <w:tcPr>
-            <w:tcW w:w="1270" w:type="dxa"/>
-          </w:tcPr>
-          <w:p>
-            <w:pPr>
-              <w:rPr>
-                <w:rFonts w:ascii="Arial" w:hAnsi="Arial" w:cs="Arial"/>
-                <w:sz w:val="24"/>
-                <w:szCs w:val="24"/>
-                <w:lang w:val="en-US"/>
-              </w:rPr>
-            </w:pPr>
-          </w:p>
-        </w:tc>
-      </w:tr>
-      <w:tr>
-        <w:tc>
-          <w:tcPr>
-            <w:tcW w:w="3020" w:type="dxa"/>
-          </w:tcPr>
-          <w:p>
-            <w:pPr>
-              <w:rPr>
-                <w:rFonts w:ascii="Arial" w:hAnsi="Arial" w:cs="Arial"/>
-                <w:sz w:val="24"/>
-                <w:szCs w:val="24"/>
-                <w:lang w:val="en-US"/>
-              </w:rPr>
-            </w:pPr>
-          </w:p>
-        </w:tc>
-        <w:tc>
-          <w:tcPr>
-            <w:tcW w:w="4772" w:type="dxa"/>
-          </w:tcPr>
-          <w:p>
-            <w:pPr>
-              <w:rPr>
-                <w:rFonts w:ascii="Arial" w:hAnsi="Arial" w:cs="Arial"/>
-                <w:sz w:val="24"/>
-                <w:szCs w:val="24"/>
-                <w:lang w:val="en-US"/>
-              </w:rPr>
-            </w:pPr>
-          </w:p>
-        </w:tc>
-        <w:tc>
-          <w:tcPr>
-            <w:tcW w:w="1270" w:type="dxa"/>
-          </w:tcPr>
-          <w:p>
-            <w:pPr>
-              <w:rPr>
-                <w:rFonts w:ascii="Arial" w:hAnsi="Arial" w:cs="Arial"/>
-                <w:sz w:val="24"/>
-                <w:szCs w:val="24"/>
-                <w:lang w:val="en-US"/>
-              </w:rPr>
-            </w:pPr>
+            <w:r>
+              <w:rPr>
+                <w:rFonts w:ascii="Arial" w:hAnsi="Arial" w:cs="Arial"/>
+                <w:sz w:val="24"/>
+                <w:szCs w:val="24"/>
+                <w:lang w:val="en-US"/>
+              </w:rPr>
+              <w:t>2:16-2:22</w:t>
+            </w:r>
           </w:p>
         </w:tc>
       </w:tr>
     </w:tbl>
+    <w:p>
+      <w:pPr>
+        <w:spacing w:after="120" w:line="259" w:lineRule="auto"/>
+        <w:rPr>
+          <w:rFonts w:cs="Arial"/>
+          <w:bCs/>
+          <w:sz w:val="20"/>
+          <w:lang w:val="en-US"/>
+        </w:rPr>
+      </w:pPr>
+    </w:p>
+    <w:p>
+      <w:pPr>
+        <w:spacing w:after="120" w:line="259" w:lineRule="auto"/>
+        <w:rPr>
+          <w:rFonts w:cs="Arial"/>
+          <w:bCs/>
+          <w:sz w:val="20"/>
+          <w:lang w:val="en-US"/>
+        </w:rPr>
+      </w:pPr>
+    </w:p>
+    <w:p>
+      <w:pPr>
+        <w:rPr>
+          <w:rFonts w:cs="Arial"/>
+          <w:bCs/>
+          <w:sz w:val="20"/>
+          <w:lang w:val="en-US"/>
+        </w:rPr>
+      </w:pPr>
+      <w:r>
+        <w:rPr>
+          <w:rFonts w:cs="Arial"/>
+          <w:bCs/>
+          <w:sz w:val="20"/>
+          <w:lang w:val="en-US"/>
+        </w:rPr>
+        <w:br w:type="page"/>
+      </w:r>
+    </w:p>
+    <w:p>
+      <w:pPr>
+        <w:tabs>
+          <w:tab w:val="left" w:pos="567"/>
+        </w:tabs>
+        <w:rPr>
+          <w:rFonts w:cs="Arial"/>
+          <w:b/>
+          <w:color w:val="000000" w:themeColor="text1"/>
+          <w:sz w:val="28"/>
+          <w:szCs w:val="28"/>
+          <w:lang w:val="en-US"/>
+        </w:rPr>
+      </w:pPr>
+      <w:r>
+        <w:rPr>
+          <w:rFonts w:cs="Arial"/>
+          <w:b/>
+          <w:color w:val="000000" w:themeColor="text1"/>
+          <w:sz w:val="28"/>
+          <w:szCs w:val="28"/>
+          <w:lang w:val="en-US"/>
+        </w:rPr>
+        <w:lastRenderedPageBreak/>
+        <w:t>ET.PM4 – Video Presentation Script (Template)</w:t>
+      </w:r>
+    </w:p>
+    <w:p>
+      <w:pPr>
+        <w:spacing w:after="120"/>
+        <w:rPr>
+          <w:sz w:val="20"/>
+          <w:lang w:val="en-US"/>
+        </w:rPr>
+      </w:pPr>
+    </w:p>
+    <w:p>
+      <w:pPr>
+        <w:spacing w:after="120"/>
+        <w:rPr>
+          <w:rFonts w:cs="Arial"/>
+          <w:b/>
+          <w:bCs/>
+          <w:sz w:val="24"/>
+          <w:szCs w:val="24"/>
+          <w:shd w:val="clear" w:color="auto" w:fill="FFFFFF"/>
+          <w:lang w:val="en-US"/>
+        </w:rPr>
+      </w:pPr>
+      <w:r>
+        <w:rPr>
+          <w:rFonts w:cs="Arial"/>
+          <w:b/>
+          <w:bCs/>
+          <w:sz w:val="24"/>
+          <w:szCs w:val="24"/>
+          <w:shd w:val="clear" w:color="auto" w:fill="FFFFFF"/>
+          <w:lang w:val="en-US"/>
+        </w:rPr>
+        <w:t>1. Plan your script</w:t>
+      </w:r>
+    </w:p>
+    <w:p>
+      <w:pPr>
+        <w:spacing w:after="120"/>
+        <w:rPr>
+          <w:rFonts w:cs="Arial"/>
+          <w:sz w:val="24"/>
+          <w:szCs w:val="24"/>
+          <w:shd w:val="clear" w:color="auto" w:fill="FFFFFF"/>
+          <w:lang w:val="en-US"/>
+        </w:rPr>
+      </w:pPr>
+      <w:r>
+        <w:rPr>
+          <w:rFonts w:cs="Arial"/>
+          <w:sz w:val="24"/>
+          <w:szCs w:val="24"/>
+          <w:shd w:val="clear" w:color="auto" w:fill="FFFFFF"/>
+          <w:lang w:val="en-US"/>
+        </w:rPr>
+        <w:t xml:space="preserve">A video script is the blueprint and foundation for your video presentation. It’s a chronological run-down of scenes, </w:t>
+      </w:r>
+      <w:proofErr w:type="gramStart"/>
+      <w:r>
+        <w:rPr>
+          <w:rFonts w:cs="Arial"/>
+          <w:sz w:val="24"/>
+          <w:szCs w:val="24"/>
+          <w:shd w:val="clear" w:color="auto" w:fill="FFFFFF"/>
+          <w:lang w:val="en-US"/>
+        </w:rPr>
+        <w:t>action</w:t>
+      </w:r>
+      <w:proofErr w:type="gramEnd"/>
+      <w:r>
+        <w:rPr>
+          <w:rFonts w:cs="Arial"/>
+          <w:sz w:val="24"/>
+          <w:szCs w:val="24"/>
+          <w:shd w:val="clear" w:color="auto" w:fill="FFFFFF"/>
+          <w:lang w:val="en-US"/>
+        </w:rPr>
+        <w:t xml:space="preserve"> and dialogue that you want to include in your video presentation.</w:t>
+      </w:r>
+    </w:p>
+    <w:p>
+      <w:pPr>
+        <w:spacing w:after="120"/>
+        <w:rPr>
+          <w:rFonts w:cs="Arial"/>
+          <w:sz w:val="24"/>
+          <w:szCs w:val="24"/>
+          <w:shd w:val="clear" w:color="auto" w:fill="FFFFFF"/>
+          <w:lang w:val="en-US"/>
+        </w:rPr>
+      </w:pPr>
+      <w:r>
+        <w:rPr>
+          <w:rFonts w:cs="Arial"/>
+          <w:sz w:val="24"/>
+          <w:szCs w:val="24"/>
+          <w:shd w:val="clear" w:color="auto" w:fill="FFFFFF"/>
+          <w:lang w:val="en-US"/>
+        </w:rPr>
+        <w:t xml:space="preserve">As with anything creative, it’s imperative that you have a basic idea of what you are hoping to create. Failing to plan at the script stage could lead to unexpected costs further down the line. If you come across any problems at the script stage, you can easily tweak and change and even start again. However, if those changes need to be made once the video has been recorded, illustrated, </w:t>
+      </w:r>
+      <w:proofErr w:type="gramStart"/>
+      <w:r>
+        <w:rPr>
+          <w:rFonts w:cs="Arial"/>
+          <w:sz w:val="24"/>
+          <w:szCs w:val="24"/>
+          <w:shd w:val="clear" w:color="auto" w:fill="FFFFFF"/>
+          <w:lang w:val="en-US"/>
+        </w:rPr>
+        <w:t>animated</w:t>
+      </w:r>
+      <w:proofErr w:type="gramEnd"/>
+      <w:r>
+        <w:rPr>
+          <w:rFonts w:cs="Arial"/>
+          <w:sz w:val="24"/>
+          <w:szCs w:val="24"/>
+          <w:shd w:val="clear" w:color="auto" w:fill="FFFFFF"/>
+          <w:lang w:val="en-US"/>
+        </w:rPr>
+        <w:t xml:space="preserve"> or recorded, then you could incur further costs.</w:t>
+      </w:r>
+    </w:p>
+    <w:p>
+      <w:pPr>
+        <w:spacing w:after="120"/>
+        <w:rPr>
+          <w:rFonts w:cs="Arial"/>
+          <w:color w:val="666666"/>
+          <w:sz w:val="24"/>
+          <w:szCs w:val="24"/>
+          <w:shd w:val="clear" w:color="auto" w:fill="FFFFFF"/>
+          <w:lang w:val="en-US"/>
+        </w:rPr>
+      </w:pPr>
+    </w:p>
+    <w:p>
+      <w:pPr>
+        <w:spacing w:after="120"/>
+        <w:rPr>
+          <w:rFonts w:cs="Arial"/>
+          <w:b/>
+          <w:bCs/>
+          <w:sz w:val="24"/>
+          <w:szCs w:val="24"/>
+          <w:shd w:val="clear" w:color="auto" w:fill="FFFFFF"/>
+          <w:lang w:val="en-US"/>
+        </w:rPr>
+      </w:pPr>
+      <w:r>
+        <w:rPr>
+          <w:rFonts w:cs="Arial"/>
+          <w:b/>
+          <w:bCs/>
+          <w:sz w:val="24"/>
+          <w:szCs w:val="24"/>
+          <w:shd w:val="clear" w:color="auto" w:fill="FFFFFF"/>
+          <w:lang w:val="en-US"/>
+        </w:rPr>
+        <w:t>2. Focus on the product (</w:t>
+      </w:r>
+      <w:proofErr w:type="gramStart"/>
+      <w:r>
+        <w:rPr>
+          <w:rFonts w:cs="Arial"/>
+          <w:b/>
+          <w:bCs/>
+          <w:sz w:val="24"/>
+          <w:szCs w:val="24"/>
+          <w:shd w:val="clear" w:color="auto" w:fill="FFFFFF"/>
+          <w:lang w:val="en-US"/>
+        </w:rPr>
+        <w:t>i.e.</w:t>
+      </w:r>
+      <w:proofErr w:type="gramEnd"/>
+      <w:r>
+        <w:rPr>
+          <w:rFonts w:cs="Arial"/>
+          <w:b/>
+          <w:bCs/>
+          <w:sz w:val="24"/>
+          <w:szCs w:val="24"/>
+          <w:shd w:val="clear" w:color="auto" w:fill="FFFFFF"/>
+          <w:lang w:val="en-US"/>
+        </w:rPr>
+        <w:t xml:space="preserve"> radar sensor)</w:t>
+      </w:r>
+    </w:p>
+    <w:p>
+      <w:pPr>
+        <w:pStyle w:val="Heading3"/>
+        <w:numPr>
+          <w:ilvl w:val="0"/>
+          <w:numId w:val="14"/>
+        </w:numPr>
+        <w:shd w:val="clear" w:color="auto" w:fill="FFFFFF"/>
+        <w:spacing w:before="120" w:after="120"/>
+        <w:ind w:left="714" w:hanging="357"/>
+        <w:rPr>
+          <w:rFonts w:ascii="Arial" w:eastAsia="Times New Roman" w:hAnsi="Arial" w:cs="Arial"/>
+          <w:color w:val="auto"/>
+          <w:shd w:val="clear" w:color="auto" w:fill="FFFFFF"/>
+          <w:lang w:val="en-US"/>
+        </w:rPr>
+      </w:pPr>
+      <w:r>
+        <w:rPr>
+          <w:rFonts w:ascii="Arial" w:eastAsia="Times New Roman" w:hAnsi="Arial" w:cs="Arial"/>
+          <w:color w:val="auto"/>
+          <w:shd w:val="clear" w:color="auto" w:fill="FFFFFF"/>
+          <w:lang w:val="en-US"/>
+        </w:rPr>
+        <w:t xml:space="preserve">Describe the product: </w:t>
+      </w:r>
+      <w:proofErr w:type="gramStart"/>
+      <w:r>
+        <w:rPr>
+          <w:rFonts w:ascii="Arial" w:hAnsi="Arial" w:cs="Arial"/>
+          <w:color w:val="auto"/>
+          <w:shd w:val="clear" w:color="auto" w:fill="FFFFFF"/>
+          <w:lang w:val="en-US"/>
+        </w:rPr>
+        <w:t>Provide an introduction to</w:t>
+      </w:r>
+      <w:proofErr w:type="gramEnd"/>
+      <w:r>
+        <w:rPr>
+          <w:rFonts w:ascii="Arial" w:hAnsi="Arial" w:cs="Arial"/>
+          <w:color w:val="auto"/>
+          <w:shd w:val="clear" w:color="auto" w:fill="FFFFFF"/>
+          <w:lang w:val="en-US"/>
+        </w:rPr>
+        <w:t xml:space="preserve"> what your product does — but keep it brief.</w:t>
+      </w:r>
+    </w:p>
+    <w:p>
+      <w:pPr>
+        <w:pStyle w:val="Heading3"/>
+        <w:numPr>
+          <w:ilvl w:val="0"/>
+          <w:numId w:val="14"/>
+        </w:numPr>
+        <w:shd w:val="clear" w:color="auto" w:fill="FFFFFF"/>
+        <w:spacing w:before="120" w:after="120"/>
+        <w:ind w:left="714" w:hanging="357"/>
+        <w:rPr>
+          <w:rFonts w:ascii="Arial" w:eastAsia="Times New Roman" w:hAnsi="Arial" w:cs="Arial"/>
+          <w:b/>
+          <w:bCs/>
+          <w:color w:val="auto"/>
+          <w:shd w:val="clear" w:color="auto" w:fill="FFFFFF"/>
+          <w:lang w:val="en-US"/>
+        </w:rPr>
+      </w:pPr>
+      <w:r>
+        <w:rPr>
+          <w:rFonts w:ascii="Arial" w:eastAsia="Times New Roman" w:hAnsi="Arial" w:cs="Arial"/>
+          <w:color w:val="auto"/>
+          <w:shd w:val="clear" w:color="auto" w:fill="FFFFFF"/>
+          <w:lang w:val="en-US"/>
+        </w:rPr>
+        <w:t xml:space="preserve">Provide a solution: </w:t>
+      </w:r>
+      <w:r>
+        <w:rPr>
+          <w:rFonts w:ascii="Arial" w:hAnsi="Arial" w:cs="Arial"/>
+          <w:color w:val="auto"/>
+          <w:shd w:val="clear" w:color="auto" w:fill="FFFFFF"/>
+          <w:lang w:val="en-US"/>
+        </w:rPr>
+        <w:t>While it can be tempting to focus exclusively on features, be sure to call out the problem(s) that your product can solve.</w:t>
+      </w:r>
+    </w:p>
+    <w:p>
+      <w:pPr>
+        <w:pStyle w:val="Heading3"/>
+        <w:numPr>
+          <w:ilvl w:val="0"/>
+          <w:numId w:val="14"/>
+        </w:numPr>
+        <w:shd w:val="clear" w:color="auto" w:fill="FFFFFF"/>
+        <w:spacing w:before="120" w:after="120"/>
+        <w:ind w:left="714" w:hanging="357"/>
+        <w:rPr>
+          <w:rFonts w:ascii="Arial" w:hAnsi="Arial" w:cs="Arial"/>
+          <w:color w:val="auto"/>
+          <w:shd w:val="clear" w:color="auto" w:fill="FFFFFF"/>
+          <w:lang w:val="en-US"/>
+        </w:rPr>
+      </w:pPr>
+      <w:r>
+        <w:rPr>
+          <w:rFonts w:ascii="Arial" w:eastAsia="Times New Roman" w:hAnsi="Arial" w:cs="Arial"/>
+          <w:color w:val="auto"/>
+          <w:shd w:val="clear" w:color="auto" w:fill="FFFFFF"/>
+          <w:lang w:val="en-US"/>
+        </w:rPr>
+        <w:t xml:space="preserve">Show how the product works: </w:t>
+      </w:r>
+      <w:r>
+        <w:rPr>
+          <w:rFonts w:ascii="Arial" w:hAnsi="Arial" w:cs="Arial"/>
+          <w:color w:val="auto"/>
+          <w:shd w:val="clear" w:color="auto" w:fill="FFFFFF"/>
+          <w:lang w:val="en-US"/>
+        </w:rPr>
+        <w:t>Demonstrate the product in action. Remember not to go into too much detail. A video presentation doesn’t necessarily need to show all the features/aspects of a product.</w:t>
+      </w:r>
+    </w:p>
+    <w:p>
+      <w:pPr>
+        <w:spacing w:after="120"/>
+        <w:rPr>
+          <w:rFonts w:cs="Arial"/>
+          <w:color w:val="666666"/>
+          <w:sz w:val="24"/>
+          <w:szCs w:val="24"/>
+          <w:shd w:val="clear" w:color="auto" w:fill="FFFFFF"/>
+          <w:lang w:val="en-US"/>
+        </w:rPr>
+      </w:pPr>
+    </w:p>
+    <w:p>
+      <w:pPr>
+        <w:spacing w:after="120"/>
+        <w:rPr>
+          <w:rFonts w:cs="Arial"/>
+          <w:b/>
+          <w:bCs/>
+          <w:sz w:val="24"/>
+          <w:szCs w:val="24"/>
+          <w:shd w:val="clear" w:color="auto" w:fill="FFFFFF"/>
+          <w:lang w:val="en-US"/>
+        </w:rPr>
+      </w:pPr>
+      <w:r>
+        <w:rPr>
+          <w:rFonts w:cs="Arial"/>
+          <w:b/>
+          <w:bCs/>
+          <w:sz w:val="24"/>
+          <w:szCs w:val="24"/>
+          <w:shd w:val="clear" w:color="auto" w:fill="FFFFFF"/>
+          <w:lang w:val="en-US"/>
+        </w:rPr>
+        <w:t>3. Divide your content into static slides and video</w:t>
+      </w:r>
+    </w:p>
+    <w:p>
+      <w:pPr>
+        <w:spacing w:after="120"/>
+        <w:rPr>
+          <w:rFonts w:cs="Arial"/>
+          <w:sz w:val="24"/>
+          <w:szCs w:val="24"/>
+          <w:shd w:val="clear" w:color="auto" w:fill="FFFFFF"/>
+          <w:lang w:val="en-US"/>
+        </w:rPr>
+      </w:pPr>
+      <w:r>
+        <w:rPr>
+          <w:rFonts w:cs="Arial"/>
+          <w:sz w:val="24"/>
+          <w:szCs w:val="24"/>
+          <w:shd w:val="clear" w:color="auto" w:fill="FFFFFF"/>
+          <w:lang w:val="en-US"/>
+        </w:rPr>
+        <w:t xml:space="preserve">When you have prepared the content, decide which data to present on slides or in video. When it comes to the results of research or some figures and statistics, it is more convenient to display such information on a chart or diagram and show it on a slide. If you want your audience to listen to some part of your speech very attentively without being distracted by any visuals, just tell this part of the story in your </w:t>
+      </w:r>
+      <w:proofErr w:type="gramStart"/>
+      <w:r>
+        <w:rPr>
+          <w:rFonts w:cs="Arial"/>
+          <w:sz w:val="24"/>
+          <w:szCs w:val="24"/>
+          <w:shd w:val="clear" w:color="auto" w:fill="FFFFFF"/>
+          <w:lang w:val="en-US"/>
+        </w:rPr>
+        <w:t>video</w:t>
+      </w:r>
+      <w:proofErr w:type="gramEnd"/>
+      <w:r>
+        <w:rPr>
+          <w:rFonts w:cs="Arial"/>
+          <w:sz w:val="24"/>
+          <w:szCs w:val="24"/>
+          <w:shd w:val="clear" w:color="auto" w:fill="FFFFFF"/>
+          <w:lang w:val="en-US"/>
+        </w:rPr>
+        <w:t xml:space="preserve"> and then show it in full screen mode.</w:t>
+      </w:r>
+    </w:p>
+    <w:p>
+      <w:pPr>
+        <w:spacing w:after="120"/>
+        <w:rPr>
+          <w:rFonts w:cs="Arial"/>
+          <w:sz w:val="24"/>
+          <w:szCs w:val="24"/>
+          <w:shd w:val="clear" w:color="auto" w:fill="FFFFFF"/>
+          <w:lang w:val="en-US"/>
+        </w:rPr>
+      </w:pPr>
+      <w:r>
+        <w:rPr>
+          <w:rFonts w:cs="Arial"/>
+          <w:sz w:val="24"/>
+          <w:szCs w:val="24"/>
+          <w:shd w:val="clear" w:color="auto" w:fill="FFFFFF"/>
+          <w:lang w:val="en-US"/>
+        </w:rPr>
+        <w:t>Tip: You can accompany some of your PowerPoint slides with an audio narration instead of a video. For example, if your slide contains an infographic or a large diagram, you may describe your data using a voiceover.</w:t>
+      </w:r>
+    </w:p>
+    <w:p>
+      <w:pPr>
+        <w:spacing w:after="120"/>
+        <w:rPr>
+          <w:rFonts w:cs="Arial"/>
+          <w:color w:val="666666"/>
+          <w:sz w:val="24"/>
+          <w:szCs w:val="24"/>
+          <w:shd w:val="clear" w:color="auto" w:fill="FFFFFF"/>
+          <w:lang w:val="en-US"/>
+        </w:rPr>
+      </w:pPr>
+    </w:p>
+    <w:p>
+      <w:pPr>
+        <w:rPr>
+          <w:rFonts w:cs="Arial"/>
+          <w:sz w:val="24"/>
+          <w:szCs w:val="24"/>
+          <w:shd w:val="clear" w:color="auto" w:fill="FFFFFF"/>
+          <w:lang w:val="en-US"/>
+        </w:rPr>
+      </w:pPr>
+      <w:r>
+        <w:rPr>
+          <w:rFonts w:cs="Arial"/>
+          <w:b/>
+          <w:bCs/>
+          <w:sz w:val="24"/>
+          <w:szCs w:val="24"/>
+          <w:shd w:val="clear" w:color="auto" w:fill="FFFFFF"/>
+          <w:lang w:val="en-US"/>
+        </w:rPr>
+        <w:t>4. Tweak and check against your brief</w:t>
+      </w:r>
+    </w:p>
+    <w:p>
+      <w:pPr>
+        <w:pStyle w:val="NormalWeb"/>
+        <w:shd w:val="clear" w:color="auto" w:fill="FFFFFF"/>
+        <w:spacing w:before="150" w:beforeAutospacing="0" w:after="150" w:afterAutospacing="0"/>
+        <w:rPr>
+          <w:rFonts w:ascii="Arial" w:hAnsi="Arial" w:cs="Arial"/>
+          <w:lang w:val="en-US"/>
+        </w:rPr>
+      </w:pPr>
+      <w:r>
+        <w:rPr>
+          <w:rFonts w:ascii="Arial" w:hAnsi="Arial" w:cs="Arial"/>
+          <w:lang w:val="en-US"/>
+        </w:rPr>
+        <w:t>You'll undoubtedly have several rounds of revisions to go through with any video script. That's just the nature of producing video presentations.</w:t>
+      </w:r>
+    </w:p>
+    <w:p>
+      <w:pPr>
+        <w:pStyle w:val="NormalWeb"/>
+        <w:shd w:val="clear" w:color="auto" w:fill="FFFFFF"/>
+        <w:spacing w:before="150" w:beforeAutospacing="0" w:after="150" w:afterAutospacing="0"/>
+        <w:rPr>
+          <w:rFonts w:ascii="Arial" w:hAnsi="Arial" w:cs="Arial"/>
+          <w:lang w:val="en-US"/>
+        </w:rPr>
+      </w:pPr>
+      <w:r>
+        <w:rPr>
+          <w:rFonts w:ascii="Arial" w:hAnsi="Arial" w:cs="Arial"/>
+          <w:lang w:val="en-US"/>
+        </w:rPr>
+        <w:t>Ask yourself these questions:</w:t>
+      </w:r>
+    </w:p>
+    <w:p>
+      <w:pPr>
+        <w:numPr>
+          <w:ilvl w:val="0"/>
+          <w:numId w:val="16"/>
+        </w:numPr>
+        <w:shd w:val="clear" w:color="auto" w:fill="FFFFFF"/>
+        <w:spacing w:before="100" w:beforeAutospacing="1" w:after="100" w:afterAutospacing="1"/>
+        <w:ind w:left="0" w:firstLine="0"/>
+        <w:rPr>
+          <w:rFonts w:cs="Arial"/>
+          <w:lang w:val="en-US"/>
+        </w:rPr>
+      </w:pPr>
+      <w:r>
+        <w:rPr>
+          <w:rFonts w:cs="Arial"/>
+          <w:lang w:val="en-US"/>
+        </w:rPr>
+        <w:t>Is this script likely to achieve its objectives?</w:t>
+      </w:r>
+    </w:p>
+    <w:p>
+      <w:pPr>
+        <w:numPr>
+          <w:ilvl w:val="0"/>
+          <w:numId w:val="16"/>
+        </w:numPr>
+        <w:shd w:val="clear" w:color="auto" w:fill="FFFFFF"/>
+        <w:spacing w:before="100" w:beforeAutospacing="1" w:after="100" w:afterAutospacing="1"/>
+        <w:ind w:left="0" w:firstLine="0"/>
+        <w:rPr>
+          <w:rFonts w:cs="Arial"/>
+          <w:lang w:val="en-US"/>
+        </w:rPr>
+      </w:pPr>
+      <w:r>
+        <w:rPr>
+          <w:rFonts w:cs="Arial"/>
+          <w:lang w:val="en-US"/>
+        </w:rPr>
+        <w:t>Is it written in a way that will resonate with my audience?</w:t>
+      </w:r>
+    </w:p>
+    <w:p>
+      <w:pPr>
+        <w:numPr>
+          <w:ilvl w:val="0"/>
+          <w:numId w:val="16"/>
+        </w:numPr>
+        <w:shd w:val="clear" w:color="auto" w:fill="FFFFFF"/>
+        <w:spacing w:before="100" w:beforeAutospacing="1" w:after="100" w:afterAutospacing="1"/>
+        <w:ind w:left="0" w:firstLine="0"/>
+        <w:rPr>
+          <w:rFonts w:cs="Arial"/>
+          <w:lang w:val="en-US"/>
+        </w:rPr>
+      </w:pPr>
+      <w:r>
+        <w:rPr>
+          <w:rFonts w:cs="Arial"/>
+          <w:lang w:val="en-US"/>
+        </w:rPr>
+        <w:t>Does it communicate the core message(s) of the project?</w:t>
+      </w:r>
+    </w:p>
+    <w:p>
+      <w:pPr>
+        <w:numPr>
+          <w:ilvl w:val="0"/>
+          <w:numId w:val="16"/>
+        </w:numPr>
+        <w:shd w:val="clear" w:color="auto" w:fill="FFFFFF"/>
+        <w:spacing w:before="100" w:beforeAutospacing="1" w:after="100" w:afterAutospacing="1"/>
+        <w:ind w:left="0" w:firstLine="0"/>
+        <w:rPr>
+          <w:rFonts w:cs="Arial"/>
+          <w:lang w:val="en-US"/>
+        </w:rPr>
+      </w:pPr>
+      <w:r>
+        <w:rPr>
+          <w:rFonts w:cs="Arial"/>
+          <w:lang w:val="en-US"/>
+        </w:rPr>
+        <w:t>Does it tell an engaging story with a logical flow?</w:t>
+      </w:r>
+    </w:p>
+    <w:p>
+      <w:pPr>
+        <w:numPr>
+          <w:ilvl w:val="0"/>
+          <w:numId w:val="16"/>
+        </w:numPr>
+        <w:shd w:val="clear" w:color="auto" w:fill="FFFFFF"/>
+        <w:spacing w:before="100" w:beforeAutospacing="1" w:after="100" w:afterAutospacing="1"/>
+        <w:ind w:left="0" w:firstLine="0"/>
+        <w:rPr>
+          <w:rFonts w:cs="Arial"/>
+          <w:lang w:val="en-US"/>
+        </w:rPr>
+      </w:pPr>
+      <w:r>
+        <w:rPr>
+          <w:rFonts w:cs="Arial"/>
+          <w:lang w:val="en-US"/>
+        </w:rPr>
+        <w:t xml:space="preserve">Does it use an effective mix of sound, </w:t>
+      </w:r>
+      <w:proofErr w:type="gramStart"/>
+      <w:r>
+        <w:rPr>
+          <w:rFonts w:cs="Arial"/>
+          <w:lang w:val="en-US"/>
+        </w:rPr>
+        <w:t>images</w:t>
+      </w:r>
+      <w:proofErr w:type="gramEnd"/>
+      <w:r>
+        <w:rPr>
+          <w:rFonts w:cs="Arial"/>
+          <w:lang w:val="en-US"/>
+        </w:rPr>
+        <w:t xml:space="preserve"> and video?</w:t>
+      </w:r>
+    </w:p>
+    <w:p>
+      <w:pPr>
+        <w:numPr>
+          <w:ilvl w:val="0"/>
+          <w:numId w:val="16"/>
+        </w:numPr>
+        <w:shd w:val="clear" w:color="auto" w:fill="FFFFFF"/>
+        <w:spacing w:before="100" w:beforeAutospacing="1" w:after="100" w:afterAutospacing="1"/>
+        <w:ind w:left="0" w:firstLine="0"/>
+        <w:rPr>
+          <w:rFonts w:cs="Arial"/>
+          <w:lang w:val="en-US"/>
+        </w:rPr>
+      </w:pPr>
+      <w:r>
+        <w:rPr>
+          <w:rFonts w:cs="Arial"/>
+          <w:lang w:val="en-US"/>
+        </w:rPr>
+        <w:t>Is it no more complex than it needs to be?</w:t>
+      </w:r>
+    </w:p>
+    <w:p>
+      <w:pPr>
+        <w:spacing w:after="120"/>
+        <w:rPr>
+          <w:rFonts w:cs="Arial"/>
+          <w:color w:val="666666"/>
+          <w:sz w:val="24"/>
+          <w:szCs w:val="24"/>
+          <w:shd w:val="clear" w:color="auto" w:fill="FFFFFF"/>
+          <w:lang w:val="en-US"/>
+        </w:rPr>
+      </w:pPr>
+    </w:p>
+    <w:p>
+      <w:pPr>
+        <w:spacing w:after="120"/>
+        <w:rPr>
+          <w:rFonts w:cs="Arial"/>
+          <w:color w:val="666666"/>
+          <w:sz w:val="24"/>
+          <w:szCs w:val="24"/>
+          <w:shd w:val="clear" w:color="auto" w:fill="FFFFFF"/>
+          <w:lang w:val="en-US"/>
+        </w:rPr>
+      </w:pPr>
+    </w:p>
     <w:p>
       <w:pPr>
         <w:spacing w:after="120" w:line="259" w:lineRule="auto"/>
@@ -4670,7 +4444,6 @@
   <w:style w:type="character" w:default="1" w:styleId="DefaultParagraphFont">
     <w:name w:val="Default Paragraph Font"/>
     <w:uiPriority w:val="1"/>
-    <w:semiHidden/>
     <w:unhideWhenUsed/>
   </w:style>
   <w:style w:type="table" w:default="1" w:styleId="TableNormal">

</xml_diff>